<commit_message>
adapter problem with test
</commit_message>
<xml_diff>
--- a/DB/Documentation_managing_users.docx
+++ b/DB/Documentation_managing_users.docx
@@ -46,8 +46,103 @@
         <w:rPr>
           <w:lang w:val="en-US"/>
         </w:rPr>
-        <w:t>) is imported in order to access to the database data.</w:t>
-      </w:r>
+        <w:t>) is imported in order to access to the</w:t>
+      </w:r>
+      <w:r>
+        <w:rPr>
+          <w:lang w:val="en-US"/>
+        </w:rPr>
+        <w:t xml:space="preserve"> database data that</w:t>
+      </w:r>
+      <w:r>
+        <w:rPr>
+          <w:lang w:val="en-US"/>
+        </w:rPr>
+        <w:t xml:space="preserve"> is placed on </w:t>
+      </w:r>
+      <w:proofErr w:type="spellStart"/>
+      <w:r>
+        <w:rPr>
+          <w:lang w:val="en-US"/>
+        </w:rPr>
+        <w:t>eNTe’s</w:t>
+      </w:r>
+      <w:proofErr w:type="spellEnd"/>
+      <w:r>
+        <w:rPr>
+          <w:lang w:val="en-US"/>
+        </w:rPr>
+        <w:t xml:space="preserve"> private server with IP address - </w:t>
+      </w:r>
+      <w:r>
+        <w:rPr>
+          <w:lang w:val="en-US"/>
+        </w:rPr>
+        <w:t>207.154.237.196</w:t>
+      </w:r>
+      <w:r>
+        <w:rPr>
+          <w:lang w:val="en-US"/>
+        </w:rPr>
+        <w:t>.</w:t>
+      </w:r>
+    </w:p>
+    <w:p>
+      <w:pPr>
+        <w:rPr>
+          <w:lang w:val="en-US"/>
+        </w:rPr>
+      </w:pPr>
+      <w:r>
+        <w:rPr>
+          <w:lang w:val="en-US"/>
+        </w:rPr>
+        <w:t>The adapter design pattern is chosen for transforming data to and from the database. It is implemented in following way.</w:t>
+      </w:r>
+    </w:p>
+    <w:p>
+      <w:pPr>
+        <w:rPr>
+          <w:lang w:val="en-US"/>
+        </w:rPr>
+      </w:pPr>
+      <w:r>
+        <w:rPr>
+          <w:lang w:val="en-US"/>
+        </w:rPr>
+        <w:t xml:space="preserve">Diagram – adapter, </w:t>
+      </w:r>
+      <w:proofErr w:type="spellStart"/>
+      <w:r>
+        <w:rPr>
+          <w:lang w:val="en-US"/>
+        </w:rPr>
+        <w:t>adaptee</w:t>
+      </w:r>
+      <w:proofErr w:type="spellEnd"/>
+      <w:r>
+        <w:rPr>
+          <w:lang w:val="en-US"/>
+        </w:rPr>
+        <w:t xml:space="preserve">, </w:t>
+      </w:r>
+      <w:proofErr w:type="spellStart"/>
+      <w:r>
+        <w:rPr>
+          <w:lang w:val="en-US"/>
+        </w:rPr>
+        <w:t>blablabal</w:t>
+      </w:r>
+      <w:proofErr w:type="spellEnd"/>
+    </w:p>
+    <w:p>
+      <w:pPr>
+        <w:rPr>
+          <w:lang w:val="en-US"/>
+        </w:rPr>
+      </w:pPr>
+      <w:bookmarkStart w:id="0" w:name="_GoBack"/>
+      <w:bookmarkEnd w:id="0"/>
     </w:p>
     <w:p>
       <w:pPr>
@@ -65,52 +160,6 @@
       </w:r>
       <w:proofErr w:type="spellEnd"/>
       <w:proofErr w:type="gramEnd"/>
-    </w:p>
-    <w:p>
-      <w:pPr>
-        <w:rPr>
-          <w:lang w:val="en-US"/>
-        </w:rPr>
-      </w:pPr>
-      <w:r>
-        <w:rPr>
-          <w:lang w:val="en-US"/>
-        </w:rPr>
-        <w:t xml:space="preserve">The database is placed on </w:t>
-      </w:r>
-      <w:proofErr w:type="spellStart"/>
-      <w:r>
-        <w:rPr>
-          <w:lang w:val="en-US"/>
-        </w:rPr>
-        <w:t>eNTe’s</w:t>
-      </w:r>
-      <w:proofErr w:type="spellEnd"/>
-      <w:r>
-        <w:rPr>
-          <w:lang w:val="en-US"/>
-        </w:rPr>
-        <w:t xml:space="preserve"> private server with IP address - </w:t>
-      </w:r>
-      <w:r>
-        <w:rPr>
-          <w:lang w:val="en-US"/>
-        </w:rPr>
-        <w:t>207.154.237.196</w:t>
-      </w:r>
-    </w:p>
-    <w:p>
-      <w:pPr>
-        <w:rPr>
-          <w:lang w:val="en-US"/>
-        </w:rPr>
-      </w:pPr>
-      <w:r>
-        <w:rPr>
-          <w:lang w:val="en-US"/>
-        </w:rPr>
-        <w:t>blabla</w:t>
-      </w:r>
     </w:p>
     <w:p>
       <w:pPr>
@@ -171,8 +220,6 @@
         </w:rPr>
         <w:t xml:space="preserve"> class is the adapter class that is responsible for transforming data from Java language into SQL and the other way, too.</w:t>
       </w:r>
-      <w:bookmarkStart w:id="0" w:name="_GoBack"/>
-      <w:bookmarkEnd w:id="0"/>
     </w:p>
     <w:p>
       <w:pPr>
@@ -1999,7 +2046,7 @@
 </file>
 
 <file path=customXml/itemProps1.xml><?xml version="1.0" encoding="utf-8"?>
-<ds:datastoreItem xmlns:ds="http://schemas.openxmlformats.org/officeDocument/2006/customXml" ds:itemID="{4C2D784F-556C-4885-BB5A-AC63EBA99FB8}">
+<ds:datastoreItem xmlns:ds="http://schemas.openxmlformats.org/officeDocument/2006/customXml" ds:itemID="{A290FC4D-661B-47F4-A3C3-960A2B6ED372}">
   <ds:schemaRefs>
     <ds:schemaRef ds:uri="http://schemas.openxmlformats.org/officeDocument/2006/bibliography"/>
   </ds:schemaRefs>

</xml_diff>

<commit_message>
Adapter test in process
</commit_message>
<xml_diff>
--- a/DB/Documentation_managing_users.docx
+++ b/DB/Documentation_managing_users.docx
@@ -283,8 +283,6 @@
         </w:rPr>
         <w:t>Test ?</w:t>
       </w:r>
-      <w:bookmarkStart w:id="0" w:name="_GoBack"/>
-      <w:bookmarkEnd w:id="0"/>
     </w:p>
     <w:p>
       <w:pPr>
@@ -1074,6 +1072,12 @@
         <w:rPr>
           <w:lang w:val="en-US"/>
         </w:rPr>
+        <w:sectPr>
+          <w:pgSz w:w="11906" w:h="16838"/>
+          <w:pgMar w:top="1417" w:right="1417" w:bottom="1417" w:left="1417" w:header="708" w:footer="708" w:gutter="0"/>
+          <w:cols w:space="708"/>
+          <w:docGrid w:linePitch="360"/>
+        </w:sectPr>
       </w:pPr>
       <w:r>
         <w:rPr>
@@ -1123,6 +1127,231 @@
         </w:drawing>
       </w:r>
     </w:p>
+    <w:p>
+      <w:pPr>
+        <w:pStyle w:val="Nadpis1"/>
+        <w:rPr>
+          <w:lang w:val="en-US"/>
+        </w:rPr>
+      </w:pPr>
+      <w:r>
+        <w:rPr>
+          <w:lang w:val="en-US"/>
+        </w:rPr>
+        <w:lastRenderedPageBreak/>
+        <w:t xml:space="preserve">JUnit Test – </w:t>
+      </w:r>
+      <w:proofErr w:type="spellStart"/>
+      <w:r>
+        <w:rPr>
+          <w:lang w:val="en-US"/>
+        </w:rPr>
+        <w:t>DBAdapter</w:t>
+      </w:r>
+      <w:proofErr w:type="spellEnd"/>
+    </w:p>
+    <w:p>
+      <w:pPr>
+        <w:rPr>
+          <w:lang w:val="en-US"/>
+        </w:rPr>
+      </w:pPr>
+    </w:p>
+    <w:p>
+      <w:pPr>
+        <w:rPr>
+          <w:lang w:val="en-US"/>
+        </w:rPr>
+      </w:pPr>
+      <w:r>
+        <w:rPr>
+          <w:lang w:val="en-US"/>
+        </w:rPr>
+        <w:t>Test list:</w:t>
+      </w:r>
+    </w:p>
+    <w:p>
+      <w:pPr>
+        <w:pStyle w:val="Odsekzoznamu"/>
+        <w:numPr>
+          <w:ilvl w:val="0"/>
+          <w:numId w:val="3"/>
+        </w:numPr>
+        <w:rPr>
+          <w:lang w:val="en-US"/>
+        </w:rPr>
+      </w:pPr>
+      <w:r>
+        <w:rPr>
+          <w:lang w:val="en-US"/>
+        </w:rPr>
+        <w:t>Add user</w:t>
+      </w:r>
+    </w:p>
+    <w:p>
+      <w:pPr>
+        <w:pStyle w:val="Odsekzoznamu"/>
+        <w:numPr>
+          <w:ilvl w:val="0"/>
+          <w:numId w:val="3"/>
+        </w:numPr>
+        <w:rPr>
+          <w:lang w:val="en-US"/>
+        </w:rPr>
+      </w:pPr>
+      <w:r>
+        <w:rPr>
+          <w:lang w:val="en-US"/>
+        </w:rPr>
+        <w:t>Delete user</w:t>
+      </w:r>
+    </w:p>
+    <w:p>
+      <w:pPr>
+        <w:pStyle w:val="Odsekzoznamu"/>
+        <w:numPr>
+          <w:ilvl w:val="0"/>
+          <w:numId w:val="3"/>
+        </w:numPr>
+        <w:rPr>
+          <w:lang w:val="en-US"/>
+        </w:rPr>
+      </w:pPr>
+      <w:r>
+        <w:rPr>
+          <w:lang w:val="en-US"/>
+        </w:rPr>
+        <w:t>Update user</w:t>
+      </w:r>
+    </w:p>
+    <w:p>
+      <w:pPr>
+        <w:pStyle w:val="Odsekzoznamu"/>
+        <w:numPr>
+          <w:ilvl w:val="0"/>
+          <w:numId w:val="3"/>
+        </w:numPr>
+        <w:rPr>
+          <w:lang w:val="en-US"/>
+        </w:rPr>
+      </w:pPr>
+      <w:r>
+        <w:rPr>
+          <w:lang w:val="en-US"/>
+        </w:rPr>
+        <w:t>Get users</w:t>
+      </w:r>
+    </w:p>
+    <w:p>
+      <w:pPr>
+        <w:pStyle w:val="Odsekzoznamu"/>
+        <w:numPr>
+          <w:ilvl w:val="0"/>
+          <w:numId w:val="3"/>
+        </w:numPr>
+        <w:rPr>
+          <w:lang w:val="en-US"/>
+        </w:rPr>
+      </w:pPr>
+      <w:r>
+        <w:rPr>
+          <w:lang w:val="en-US"/>
+        </w:rPr>
+        <w:t>Add family</w:t>
+      </w:r>
+    </w:p>
+    <w:p>
+      <w:pPr>
+        <w:pStyle w:val="Odsekzoznamu"/>
+        <w:numPr>
+          <w:ilvl w:val="0"/>
+          <w:numId w:val="3"/>
+        </w:numPr>
+        <w:rPr>
+          <w:lang w:val="en-US"/>
+        </w:rPr>
+      </w:pPr>
+      <w:r>
+        <w:rPr>
+          <w:lang w:val="en-US"/>
+        </w:rPr>
+        <w:t>Delete family</w:t>
+      </w:r>
+    </w:p>
+    <w:p>
+      <w:pPr>
+        <w:pStyle w:val="Odsekzoznamu"/>
+        <w:numPr>
+          <w:ilvl w:val="0"/>
+          <w:numId w:val="3"/>
+        </w:numPr>
+        <w:rPr>
+          <w:lang w:val="en-US"/>
+        </w:rPr>
+      </w:pPr>
+      <w:r>
+        <w:rPr>
+          <w:lang w:val="en-US"/>
+        </w:rPr>
+        <w:t>Get family</w:t>
+      </w:r>
+    </w:p>
+    <w:p>
+      <w:pPr>
+        <w:pStyle w:val="Odsekzoznamu"/>
+        <w:numPr>
+          <w:ilvl w:val="0"/>
+          <w:numId w:val="3"/>
+        </w:numPr>
+        <w:rPr>
+          <w:lang w:val="en-US"/>
+        </w:rPr>
+      </w:pPr>
+      <w:r>
+        <w:rPr>
+          <w:lang w:val="en-US"/>
+        </w:rPr>
+        <w:t>None data retrieved</w:t>
+      </w:r>
+    </w:p>
+    <w:p>
+      <w:pPr>
+        <w:pStyle w:val="Odsekzoznamu"/>
+        <w:numPr>
+          <w:ilvl w:val="0"/>
+          <w:numId w:val="3"/>
+        </w:numPr>
+        <w:rPr>
+          <w:lang w:val="en-US"/>
+        </w:rPr>
+      </w:pPr>
+      <w:bookmarkStart w:id="0" w:name="_GoBack"/>
+      <w:bookmarkEnd w:id="0"/>
+      <w:r>
+        <w:rPr>
+          <w:lang w:val="en-US"/>
+        </w:rPr>
+        <w:t>Connection</w:t>
+      </w:r>
+    </w:p>
+    <w:p>
+      <w:pPr>
+        <w:pStyle w:val="Odsekzoznamu"/>
+        <w:numPr>
+          <w:ilvl w:val="0"/>
+          <w:numId w:val="3"/>
+        </w:numPr>
+        <w:rPr>
+          <w:lang w:val="en-US"/>
+        </w:rPr>
+      </w:pPr>
+      <w:r>
+        <w:rPr>
+          <w:lang w:val="en-US"/>
+        </w:rPr>
+        <w:t>Get post</w:t>
+      </w:r>
+    </w:p>
     <w:sectPr>
       <w:pgSz w:w="11906" w:h="16838"/>
       <w:pgMar w:top="1417" w:right="1417" w:bottom="1417" w:left="1417" w:header="708" w:footer="708" w:gutter="0"/>
@@ -1136,6 +1365,119 @@
 <file path=word/numbering.xml><?xml version="1.0" encoding="utf-8"?>
 <w:numbering xmlns:wpc="http://schemas.microsoft.com/office/word/2010/wordprocessingCanvas" xmlns:mc="http://schemas.openxmlformats.org/markup-compatibility/2006" xmlns:o="urn:schemas-microsoft-com:office:office" xmlns:r="http://schemas.openxmlformats.org/officeDocument/2006/relationships" xmlns:m="http://schemas.openxmlformats.org/officeDocument/2006/math" xmlns:v="urn:schemas-microsoft-com:vml" xmlns:wp14="http://schemas.microsoft.com/office/word/2010/wordprocessingDrawing" xmlns:wp="http://schemas.openxmlformats.org/drawingml/2006/wordprocessingDrawing" xmlns:w10="urn:schemas-microsoft-com:office:word" xmlns:w="http://schemas.openxmlformats.org/wordprocessingml/2006/main" xmlns:w14="http://schemas.microsoft.com/office/word/2010/wordml" xmlns:wpg="http://schemas.microsoft.com/office/word/2010/wordprocessingGroup" xmlns:wpi="http://schemas.microsoft.com/office/word/2010/wordprocessingInk" xmlns:wne="http://schemas.microsoft.com/office/word/2006/wordml" xmlns:wps="http://schemas.microsoft.com/office/word/2010/wordprocessingShape" mc:Ignorable="w14 wp14">
   <w:abstractNum w:abstractNumId="0">
+    <w:nsid w:val="284F07E2"/>
+    <w:multiLevelType w:val="hybridMultilevel"/>
+    <w:tmpl w:val="539C0242"/>
+    <w:lvl w:ilvl="0" w:tplc="041B0001">
+      <w:start w:val="1"/>
+      <w:numFmt w:val="bullet"/>
+      <w:lvlText w:val=""/>
+      <w:lvlJc w:val="left"/>
+      <w:pPr>
+        <w:ind w:left="720" w:hanging="360"/>
+      </w:pPr>
+      <w:rPr>
+        <w:rFonts w:ascii="Symbol" w:hAnsi="Symbol" w:hint="default"/>
+      </w:rPr>
+    </w:lvl>
+    <w:lvl w:ilvl="1" w:tplc="041B0003" w:tentative="1">
+      <w:start w:val="1"/>
+      <w:numFmt w:val="bullet"/>
+      <w:lvlText w:val="o"/>
+      <w:lvlJc w:val="left"/>
+      <w:pPr>
+        <w:ind w:left="1440" w:hanging="360"/>
+      </w:pPr>
+      <w:rPr>
+        <w:rFonts w:ascii="Courier New" w:hAnsi="Courier New" w:cs="Courier New" w:hint="default"/>
+      </w:rPr>
+    </w:lvl>
+    <w:lvl w:ilvl="2" w:tplc="041B0005" w:tentative="1">
+      <w:start w:val="1"/>
+      <w:numFmt w:val="bullet"/>
+      <w:lvlText w:val=""/>
+      <w:lvlJc w:val="left"/>
+      <w:pPr>
+        <w:ind w:left="2160" w:hanging="360"/>
+      </w:pPr>
+      <w:rPr>
+        <w:rFonts w:ascii="Wingdings" w:hAnsi="Wingdings" w:hint="default"/>
+      </w:rPr>
+    </w:lvl>
+    <w:lvl w:ilvl="3" w:tplc="041B0001" w:tentative="1">
+      <w:start w:val="1"/>
+      <w:numFmt w:val="bullet"/>
+      <w:lvlText w:val=""/>
+      <w:lvlJc w:val="left"/>
+      <w:pPr>
+        <w:ind w:left="2880" w:hanging="360"/>
+      </w:pPr>
+      <w:rPr>
+        <w:rFonts w:ascii="Symbol" w:hAnsi="Symbol" w:hint="default"/>
+      </w:rPr>
+    </w:lvl>
+    <w:lvl w:ilvl="4" w:tplc="041B0003" w:tentative="1">
+      <w:start w:val="1"/>
+      <w:numFmt w:val="bullet"/>
+      <w:lvlText w:val="o"/>
+      <w:lvlJc w:val="left"/>
+      <w:pPr>
+        <w:ind w:left="3600" w:hanging="360"/>
+      </w:pPr>
+      <w:rPr>
+        <w:rFonts w:ascii="Courier New" w:hAnsi="Courier New" w:cs="Courier New" w:hint="default"/>
+      </w:rPr>
+    </w:lvl>
+    <w:lvl w:ilvl="5" w:tplc="041B0005" w:tentative="1">
+      <w:start w:val="1"/>
+      <w:numFmt w:val="bullet"/>
+      <w:lvlText w:val=""/>
+      <w:lvlJc w:val="left"/>
+      <w:pPr>
+        <w:ind w:left="4320" w:hanging="360"/>
+      </w:pPr>
+      <w:rPr>
+        <w:rFonts w:ascii="Wingdings" w:hAnsi="Wingdings" w:hint="default"/>
+      </w:rPr>
+    </w:lvl>
+    <w:lvl w:ilvl="6" w:tplc="041B0001" w:tentative="1">
+      <w:start w:val="1"/>
+      <w:numFmt w:val="bullet"/>
+      <w:lvlText w:val=""/>
+      <w:lvlJc w:val="left"/>
+      <w:pPr>
+        <w:ind w:left="5040" w:hanging="360"/>
+      </w:pPr>
+      <w:rPr>
+        <w:rFonts w:ascii="Symbol" w:hAnsi="Symbol" w:hint="default"/>
+      </w:rPr>
+    </w:lvl>
+    <w:lvl w:ilvl="7" w:tplc="041B0003" w:tentative="1">
+      <w:start w:val="1"/>
+      <w:numFmt w:val="bullet"/>
+      <w:lvlText w:val="o"/>
+      <w:lvlJc w:val="left"/>
+      <w:pPr>
+        <w:ind w:left="5760" w:hanging="360"/>
+      </w:pPr>
+      <w:rPr>
+        <w:rFonts w:ascii="Courier New" w:hAnsi="Courier New" w:cs="Courier New" w:hint="default"/>
+      </w:rPr>
+    </w:lvl>
+    <w:lvl w:ilvl="8" w:tplc="041B0005" w:tentative="1">
+      <w:start w:val="1"/>
+      <w:numFmt w:val="bullet"/>
+      <w:lvlText w:val=""/>
+      <w:lvlJc w:val="left"/>
+      <w:pPr>
+        <w:ind w:left="6480" w:hanging="360"/>
+      </w:pPr>
+      <w:rPr>
+        <w:rFonts w:ascii="Wingdings" w:hAnsi="Wingdings" w:hint="default"/>
+      </w:rPr>
+    </w:lvl>
+  </w:abstractNum>
+  <w:abstractNum w:abstractNumId="1">
     <w:nsid w:val="70B765D6"/>
     <w:multiLevelType w:val="hybridMultilevel"/>
     <w:tmpl w:val="FB440782"/>
@@ -1221,8 +1563,127 @@
       </w:pPr>
     </w:lvl>
   </w:abstractNum>
+  <w:abstractNum w:abstractNumId="2">
+    <w:nsid w:val="7BE975B7"/>
+    <w:multiLevelType w:val="hybridMultilevel"/>
+    <w:tmpl w:val="63006300"/>
+    <w:lvl w:ilvl="0" w:tplc="041B0001">
+      <w:start w:val="1"/>
+      <w:numFmt w:val="bullet"/>
+      <w:lvlText w:val=""/>
+      <w:lvlJc w:val="left"/>
+      <w:pPr>
+        <w:ind w:left="720" w:hanging="360"/>
+      </w:pPr>
+      <w:rPr>
+        <w:rFonts w:ascii="Symbol" w:hAnsi="Symbol" w:hint="default"/>
+      </w:rPr>
+    </w:lvl>
+    <w:lvl w:ilvl="1" w:tplc="041B0003" w:tentative="1">
+      <w:start w:val="1"/>
+      <w:numFmt w:val="bullet"/>
+      <w:lvlText w:val="o"/>
+      <w:lvlJc w:val="left"/>
+      <w:pPr>
+        <w:ind w:left="1440" w:hanging="360"/>
+      </w:pPr>
+      <w:rPr>
+        <w:rFonts w:ascii="Courier New" w:hAnsi="Courier New" w:cs="Courier New" w:hint="default"/>
+      </w:rPr>
+    </w:lvl>
+    <w:lvl w:ilvl="2" w:tplc="041B0005" w:tentative="1">
+      <w:start w:val="1"/>
+      <w:numFmt w:val="bullet"/>
+      <w:lvlText w:val=""/>
+      <w:lvlJc w:val="left"/>
+      <w:pPr>
+        <w:ind w:left="2160" w:hanging="360"/>
+      </w:pPr>
+      <w:rPr>
+        <w:rFonts w:ascii="Wingdings" w:hAnsi="Wingdings" w:hint="default"/>
+      </w:rPr>
+    </w:lvl>
+    <w:lvl w:ilvl="3" w:tplc="041B0001" w:tentative="1">
+      <w:start w:val="1"/>
+      <w:numFmt w:val="bullet"/>
+      <w:lvlText w:val=""/>
+      <w:lvlJc w:val="left"/>
+      <w:pPr>
+        <w:ind w:left="2880" w:hanging="360"/>
+      </w:pPr>
+      <w:rPr>
+        <w:rFonts w:ascii="Symbol" w:hAnsi="Symbol" w:hint="default"/>
+      </w:rPr>
+    </w:lvl>
+    <w:lvl w:ilvl="4" w:tplc="041B0003" w:tentative="1">
+      <w:start w:val="1"/>
+      <w:numFmt w:val="bullet"/>
+      <w:lvlText w:val="o"/>
+      <w:lvlJc w:val="left"/>
+      <w:pPr>
+        <w:ind w:left="3600" w:hanging="360"/>
+      </w:pPr>
+      <w:rPr>
+        <w:rFonts w:ascii="Courier New" w:hAnsi="Courier New" w:cs="Courier New" w:hint="default"/>
+      </w:rPr>
+    </w:lvl>
+    <w:lvl w:ilvl="5" w:tplc="041B0005" w:tentative="1">
+      <w:start w:val="1"/>
+      <w:numFmt w:val="bullet"/>
+      <w:lvlText w:val=""/>
+      <w:lvlJc w:val="left"/>
+      <w:pPr>
+        <w:ind w:left="4320" w:hanging="360"/>
+      </w:pPr>
+      <w:rPr>
+        <w:rFonts w:ascii="Wingdings" w:hAnsi="Wingdings" w:hint="default"/>
+      </w:rPr>
+    </w:lvl>
+    <w:lvl w:ilvl="6" w:tplc="041B0001" w:tentative="1">
+      <w:start w:val="1"/>
+      <w:numFmt w:val="bullet"/>
+      <w:lvlText w:val=""/>
+      <w:lvlJc w:val="left"/>
+      <w:pPr>
+        <w:ind w:left="5040" w:hanging="360"/>
+      </w:pPr>
+      <w:rPr>
+        <w:rFonts w:ascii="Symbol" w:hAnsi="Symbol" w:hint="default"/>
+      </w:rPr>
+    </w:lvl>
+    <w:lvl w:ilvl="7" w:tplc="041B0003" w:tentative="1">
+      <w:start w:val="1"/>
+      <w:numFmt w:val="bullet"/>
+      <w:lvlText w:val="o"/>
+      <w:lvlJc w:val="left"/>
+      <w:pPr>
+        <w:ind w:left="5760" w:hanging="360"/>
+      </w:pPr>
+      <w:rPr>
+        <w:rFonts w:ascii="Courier New" w:hAnsi="Courier New" w:cs="Courier New" w:hint="default"/>
+      </w:rPr>
+    </w:lvl>
+    <w:lvl w:ilvl="8" w:tplc="041B0005" w:tentative="1">
+      <w:start w:val="1"/>
+      <w:numFmt w:val="bullet"/>
+      <w:lvlText w:val=""/>
+      <w:lvlJc w:val="left"/>
+      <w:pPr>
+        <w:ind w:left="6480" w:hanging="360"/>
+      </w:pPr>
+      <w:rPr>
+        <w:rFonts w:ascii="Wingdings" w:hAnsi="Wingdings" w:hint="default"/>
+      </w:rPr>
+    </w:lvl>
+  </w:abstractNum>
   <w:num w:numId="1">
+    <w:abstractNumId w:val="1"/>
+  </w:num>
+  <w:num w:numId="2">
     <w:abstractNumId w:val="0"/>
+  </w:num>
+  <w:num w:numId="3">
+    <w:abstractNumId w:val="2"/>
   </w:num>
 </w:numbering>
 </file>
@@ -2133,7 +2594,7 @@
 </file>
 
 <file path=customXml/itemProps1.xml><?xml version="1.0" encoding="utf-8"?>
-<ds:datastoreItem xmlns:ds="http://schemas.openxmlformats.org/officeDocument/2006/customXml" ds:itemID="{82F59B6D-E1BC-4221-BC51-BF76682BA60F}">
+<ds:datastoreItem xmlns:ds="http://schemas.openxmlformats.org/officeDocument/2006/customXml" ds:itemID="{179CDE12-2B31-4D9F-8C44-D991F755A2CF}">
   <ds:schemaRefs>
     <ds:schemaRef ds:uri="http://schemas.openxmlformats.org/officeDocument/2006/bibliography"/>
   </ds:schemaRefs>

</xml_diff>

<commit_message>
Documentation managing users DB corrected
</commit_message>
<xml_diff>
--- a/DB/Documentation_managing_users.docx
+++ b/DB/Documentation_managing_users.docx
@@ -1,10 +1,10 @@
 
 <file path=word/document.xml><?xml version="1.0" encoding="utf-8"?>
-<w:document xmlns:wpc="http://schemas.microsoft.com/office/word/2010/wordprocessingCanvas" xmlns:mc="http://schemas.openxmlformats.org/markup-compatibility/2006" xmlns:o="urn:schemas-microsoft-com:office:office" xmlns:r="http://schemas.openxmlformats.org/officeDocument/2006/relationships" xmlns:m="http://schemas.openxmlformats.org/officeDocument/2006/math" xmlns:v="urn:schemas-microsoft-com:vml" xmlns:wp14="http://schemas.microsoft.com/office/word/2010/wordprocessingDrawing" xmlns:wp="http://schemas.openxmlformats.org/drawingml/2006/wordprocessingDrawing" xmlns:w10="urn:schemas-microsoft-com:office:word" xmlns:w="http://schemas.openxmlformats.org/wordprocessingml/2006/main" xmlns:w14="http://schemas.microsoft.com/office/word/2010/wordml" xmlns:wpg="http://schemas.microsoft.com/office/word/2010/wordprocessingGroup" xmlns:wpi="http://schemas.microsoft.com/office/word/2010/wordprocessingInk" xmlns:wne="http://schemas.microsoft.com/office/word/2006/wordml" xmlns:wps="http://schemas.microsoft.com/office/word/2010/wordprocessingShape" mc:Ignorable="w14 wp14">
+<w:document xmlns:wpc="http://schemas.microsoft.com/office/word/2010/wordprocessingCanvas" xmlns:cx="http://schemas.microsoft.com/office/drawing/2014/chartex" xmlns:cx1="http://schemas.microsoft.com/office/drawing/2015/9/8/chartex" xmlns:cx2="http://schemas.microsoft.com/office/drawing/2015/10/21/chartex" xmlns:cx3="http://schemas.microsoft.com/office/drawing/2016/5/9/chartex" xmlns:cx4="http://schemas.microsoft.com/office/drawing/2016/5/10/chartex" xmlns:cx5="http://schemas.microsoft.com/office/drawing/2016/5/11/chartex" xmlns:cx6="http://schemas.microsoft.com/office/drawing/2016/5/12/chartex" xmlns:cx7="http://schemas.microsoft.com/office/drawing/2016/5/13/chartex" xmlns:cx8="http://schemas.microsoft.com/office/drawing/2016/5/14/chartex" xmlns:mc="http://schemas.openxmlformats.org/markup-compatibility/2006" xmlns:aink="http://schemas.microsoft.com/office/drawing/2016/ink" xmlns:am3d="http://schemas.microsoft.com/office/drawing/2017/model3d" xmlns:o="urn:schemas-microsoft-com:office:office" xmlns:r="http://schemas.openxmlformats.org/officeDocument/2006/relationships" xmlns:m="http://schemas.openxmlformats.org/officeDocument/2006/math" xmlns:v="urn:schemas-microsoft-com:vml" xmlns:wp14="http://schemas.microsoft.com/office/word/2010/wordprocessingDrawing" xmlns:wp="http://schemas.openxmlformats.org/drawingml/2006/wordprocessingDrawing" xmlns:w10="urn:schemas-microsoft-com:office:word" xmlns:w="http://schemas.openxmlformats.org/wordprocessingml/2006/main" xmlns:w14="http://schemas.microsoft.com/office/word/2010/wordml" xmlns:w15="http://schemas.microsoft.com/office/word/2012/wordml" xmlns:w16cid="http://schemas.microsoft.com/office/word/2016/wordml/cid" xmlns:w16se="http://schemas.microsoft.com/office/word/2015/wordml/symex" xmlns:wpg="http://schemas.microsoft.com/office/word/2010/wordprocessingGroup" xmlns:wpi="http://schemas.microsoft.com/office/word/2010/wordprocessingInk" xmlns:wne="http://schemas.microsoft.com/office/word/2006/wordml" xmlns:wps="http://schemas.microsoft.com/office/word/2010/wordprocessingShape" mc:Ignorable="w14 w15 w16se w16cid wp14">
   <w:body>
     <w:p>
       <w:pPr>
-        <w:pStyle w:val="Nadpis1"/>
+        <w:pStyle w:val="Nagwek1"/>
         <w:jc w:val="both"/>
         <w:rPr>
           <w:sz w:val="36"/>
@@ -31,7 +31,19 @@
         <w:rPr>
           <w:lang w:val="en-US"/>
         </w:rPr>
-        <w:t>The connection between Java and database is established by using standard Java API - JDBC (Java Database Connectivity).</w:t>
+        <w:t>The connection between Java and</w:t>
+      </w:r>
+      <w:r>
+        <w:rPr>
+          <w:lang w:val="en-US"/>
+        </w:rPr>
+        <w:t xml:space="preserve"> the</w:t>
+      </w:r>
+      <w:r>
+        <w:rPr>
+          <w:lang w:val="en-US"/>
+        </w:rPr>
+        <w:t xml:space="preserve"> database is established by using standard Java API - JDBC (Java Database Connectivity).</w:t>
       </w:r>
       <w:r>
         <w:rPr>
@@ -49,13 +61,37 @@
         <w:rPr>
           <w:lang w:val="en-US"/>
         </w:rPr>
-        <w:t>) is imported in order to access to the</w:t>
-      </w:r>
-      <w:r>
-        <w:rPr>
-          <w:lang w:val="en-US"/>
-        </w:rPr>
-        <w:t xml:space="preserve"> database data that</w:t>
+        <w:t xml:space="preserve">) </w:t>
+      </w:r>
+      <w:r>
+        <w:rPr>
+          <w:lang w:val="en-US"/>
+        </w:rPr>
+        <w:t>has been</w:t>
+      </w:r>
+      <w:r>
+        <w:rPr>
+          <w:lang w:val="en-US"/>
+        </w:rPr>
+        <w:t xml:space="preserve"> imported in order to access to the</w:t>
+      </w:r>
+      <w:r>
+        <w:rPr>
+          <w:lang w:val="en-US"/>
+        </w:rPr>
+        <w:t xml:space="preserve"> database</w:t>
+      </w:r>
+      <w:r>
+        <w:rPr>
+          <w:lang w:val="en-US"/>
+        </w:rPr>
+        <w:t>’s</w:t>
+      </w:r>
+      <w:r>
+        <w:rPr>
+          <w:lang w:val="en-US"/>
+        </w:rPr>
+        <w:t xml:space="preserve"> data that</w:t>
       </w:r>
       <w:r>
         <w:rPr>
@@ -102,13 +138,85 @@
         <w:rPr>
           <w:lang w:val="en-US"/>
         </w:rPr>
-        <w:t xml:space="preserve">The adapter design pattern is chosen for transforming data to and from the database. </w:t>
-      </w:r>
-      <w:r>
-        <w:rPr>
-          <w:lang w:val="en-US"/>
-        </w:rPr>
-        <w:t>The main reason for using this design pattern is that it makes the system more clear/clearer, divides responsibility and provides the possibility to change database without any change needed in another part of the system.</w:t>
+        <w:t xml:space="preserve">The adapter design pattern </w:t>
+      </w:r>
+      <w:r>
+        <w:rPr>
+          <w:lang w:val="en-US"/>
+        </w:rPr>
+        <w:t>has been</w:t>
+      </w:r>
+      <w:r>
+        <w:rPr>
+          <w:lang w:val="en-US"/>
+        </w:rPr>
+        <w:t xml:space="preserve"> chosen for transforming data to and from the database. </w:t>
+      </w:r>
+      <w:r>
+        <w:rPr>
+          <w:lang w:val="en-US"/>
+        </w:rPr>
+        <w:t>The main reason for using this design pattern is that it makes the system clearer, divides responsibility and provides the possibility to change</w:t>
+      </w:r>
+      <w:r>
+        <w:rPr>
+          <w:lang w:val="en-US"/>
+        </w:rPr>
+        <w:t xml:space="preserve"> the</w:t>
+      </w:r>
+      <w:r>
+        <w:rPr>
+          <w:lang w:val="en-US"/>
+        </w:rPr>
+        <w:t xml:space="preserve"> database without </w:t>
+      </w:r>
+      <w:r>
+        <w:rPr>
+          <w:lang w:val="en-US"/>
+        </w:rPr>
+        <w:t xml:space="preserve">having to make </w:t>
+      </w:r>
+      <w:r>
+        <w:rPr>
+          <w:lang w:val="en-US"/>
+        </w:rPr>
+        <w:t>any change</w:t>
+      </w:r>
+      <w:r>
+        <w:rPr>
+          <w:lang w:val="en-US"/>
+        </w:rPr>
+        <w:t>s</w:t>
+      </w:r>
+      <w:r>
+        <w:rPr>
+          <w:lang w:val="en-US"/>
+        </w:rPr>
+        <w:t xml:space="preserve"> in </w:t>
+      </w:r>
+      <w:r>
+        <w:rPr>
+          <w:lang w:val="en-US"/>
+        </w:rPr>
+        <w:t>other</w:t>
+      </w:r>
+      <w:r>
+        <w:rPr>
+          <w:lang w:val="en-US"/>
+        </w:rPr>
+        <w:t xml:space="preserve"> part</w:t>
+      </w:r>
+      <w:r>
+        <w:rPr>
+          <w:lang w:val="en-US"/>
+        </w:rPr>
+        <w:t>s</w:t>
+      </w:r>
+      <w:r>
+        <w:rPr>
+          <w:lang w:val="en-US"/>
+        </w:rPr>
+        <w:t xml:space="preserve"> of the system.</w:t>
       </w:r>
     </w:p>
     <w:p>
@@ -123,7 +231,19 @@
         <w:rPr>
           <w:lang w:val="en-US"/>
         </w:rPr>
-        <w:t>It is implemented in following way.</w:t>
+        <w:t>It is implemented in</w:t>
+      </w:r>
+      <w:r>
+        <w:rPr>
+          <w:lang w:val="en-US"/>
+        </w:rPr>
+        <w:t xml:space="preserve"> the</w:t>
+      </w:r>
+      <w:r>
+        <w:rPr>
+          <w:lang w:val="en-US"/>
+        </w:rPr>
+        <w:t xml:space="preserve"> following way.</w:t>
       </w:r>
       <w:r>
         <w:rPr>
@@ -157,7 +277,19 @@
         <w:rPr>
           <w:lang w:val="en-US"/>
         </w:rPr>
-        <w:t xml:space="preserve"> that is like target</w:t>
+        <w:t xml:space="preserve"> that is like </w:t>
+      </w:r>
+      <w:r>
+        <w:rPr>
+          <w:lang w:val="en-US"/>
+        </w:rPr>
+        <w:t xml:space="preserve">a </w:t>
+      </w:r>
+      <w:r>
+        <w:rPr>
+          <w:lang w:val="en-US"/>
+        </w:rPr>
+        <w:t>target</w:t>
       </w:r>
       <w:r>
         <w:rPr>
@@ -169,7 +301,31 @@
         <w:rPr>
           <w:lang w:val="en-US"/>
         </w:rPr>
-        <w:t xml:space="preserve"> holds methods needed for model on the server side. Therefore the </w:t>
+        <w:t xml:space="preserve"> holds methods needed for </w:t>
+      </w:r>
+      <w:r>
+        <w:rPr>
+          <w:lang w:val="en-US"/>
+        </w:rPr>
+        <w:t xml:space="preserve">the </w:t>
+      </w:r>
+      <w:r>
+        <w:rPr>
+          <w:lang w:val="en-US"/>
+        </w:rPr>
+        <w:t>model on the server</w:t>
+      </w:r>
+      <w:r>
+        <w:rPr>
+          <w:lang w:val="en-US"/>
+        </w:rPr>
+        <w:t>’s</w:t>
+      </w:r>
+      <w:r>
+        <w:rPr>
+          <w:lang w:val="en-US"/>
+        </w:rPr>
+        <w:t xml:space="preserve"> side. Therefore the </w:t>
       </w:r>
       <w:proofErr w:type="spellStart"/>
       <w:r>
@@ -183,7 +339,19 @@
         <w:rPr>
           <w:lang w:val="en-US"/>
         </w:rPr>
-        <w:t xml:space="preserve"> has not any direct relation to the database (SQL language). The SQL strings are created by methods in </w:t>
+        <w:t xml:space="preserve"> has not any direct relation</w:t>
+      </w:r>
+      <w:r>
+        <w:rPr>
+          <w:lang w:val="en-US"/>
+        </w:rPr>
+        <w:t>s</w:t>
+      </w:r>
+      <w:r>
+        <w:rPr>
+          <w:lang w:val="en-US"/>
+        </w:rPr>
+        <w:t xml:space="preserve"> to the database (SQL language). The SQL strings are created by methods in </w:t>
       </w:r>
       <w:proofErr w:type="spellStart"/>
       <w:r>
@@ -301,7 +469,6 @@
         <w:t xml:space="preserve"> method called “</w:t>
       </w:r>
       <w:proofErr w:type="spellStart"/>
-      <w:proofErr w:type="gramStart"/>
       <w:r>
         <w:rPr>
           <w:lang w:val="en-US"/>
@@ -313,14 +480,7 @@
         <w:rPr>
           <w:lang w:val="en-US"/>
         </w:rPr>
-        <w:t>(</w:t>
-      </w:r>
-      <w:proofErr w:type="gramEnd"/>
-      <w:r>
-        <w:rPr>
-          <w:lang w:val="en-US"/>
-        </w:rPr>
-        <w:t xml:space="preserve">String </w:t>
+        <w:t xml:space="preserve">(String </w:t>
       </w:r>
       <w:proofErr w:type="spellStart"/>
       <w:r>
@@ -334,7 +494,19 @@
         <w:rPr>
           <w:lang w:val="en-US"/>
         </w:rPr>
-        <w:t xml:space="preserve">)” was created only for testing purpose to be able to delete all data after each particular test in </w:t>
+        <w:t>)” was created only for testing purpose</w:t>
+      </w:r>
+      <w:r>
+        <w:rPr>
+          <w:lang w:val="en-US"/>
+        </w:rPr>
+        <w:t>s</w:t>
+      </w:r>
+      <w:r>
+        <w:rPr>
+          <w:lang w:val="en-US"/>
+        </w:rPr>
+        <w:t xml:space="preserve"> to be able to delete all data after each particular test in </w:t>
       </w:r>
       <w:proofErr w:type="spellStart"/>
       <w:r>
@@ -379,7 +551,7 @@
                     <pic:cNvPicPr/>
                   </pic:nvPicPr>
                   <pic:blipFill rotWithShape="1">
-                    <a:blip r:embed="rId7" cstate="print">
+                    <a:blip r:embed="rId6" cstate="print">
                       <a:extLst>
                         <a:ext uri="{28A0092B-C50C-407E-A947-70E740481C1C}">
                           <a14:useLocalDpi xmlns:a14="http://schemas.microsoft.com/office/drawing/2010/main" val="0"/>
@@ -439,7 +611,7 @@
     </w:p>
     <w:p>
       <w:pPr>
-        <w:pStyle w:val="Nadpis1"/>
+        <w:pStyle w:val="Nagwek1"/>
         <w:jc w:val="both"/>
         <w:rPr>
           <w:sz w:val="36"/>
@@ -455,7 +627,7 @@
     </w:p>
     <w:p>
       <w:pPr>
-        <w:pStyle w:val="Nadpis1"/>
+        <w:pStyle w:val="Nagwek1"/>
         <w:jc w:val="both"/>
         <w:rPr>
           <w:sz w:val="36"/>
@@ -497,12 +669,60 @@
         <w:rPr>
           <w:lang w:val="en-US"/>
         </w:rPr>
-        <w:t>There was a need to create database for storing data about users of this system. Exact tasks for a database were following:</w:t>
-      </w:r>
-    </w:p>
-    <w:p>
-      <w:pPr>
-        <w:pStyle w:val="Odsekzoznamu"/>
+        <w:t>There was a need to create</w:t>
+      </w:r>
+      <w:r>
+        <w:rPr>
+          <w:lang w:val="en-US"/>
+        </w:rPr>
+        <w:t xml:space="preserve"> a</w:t>
+      </w:r>
+      <w:r>
+        <w:rPr>
+          <w:lang w:val="en-US"/>
+        </w:rPr>
+        <w:t xml:space="preserve"> database for storing data about users </w:t>
+      </w:r>
+      <w:r>
+        <w:rPr>
+          <w:lang w:val="en-US"/>
+        </w:rPr>
+        <w:t>from</w:t>
+      </w:r>
+      <w:r>
+        <w:rPr>
+          <w:lang w:val="en-US"/>
+        </w:rPr>
+        <w:t xml:space="preserve"> th</w:t>
+      </w:r>
+      <w:r>
+        <w:rPr>
+          <w:lang w:val="en-US"/>
+        </w:rPr>
+        <w:t>e</w:t>
+      </w:r>
+      <w:r>
+        <w:rPr>
+          <w:lang w:val="en-US"/>
+        </w:rPr>
+        <w:t xml:space="preserve"> system. Exact tasks for </w:t>
+      </w:r>
+      <w:r>
+        <w:rPr>
+          <w:lang w:val="en-US"/>
+        </w:rPr>
+        <w:t>the</w:t>
+      </w:r>
+      <w:r>
+        <w:rPr>
+          <w:lang w:val="en-US"/>
+        </w:rPr>
+        <w:t xml:space="preserve"> database were following:</w:t>
+      </w:r>
+    </w:p>
+    <w:p>
+      <w:pPr>
+        <w:pStyle w:val="Akapitzlist"/>
         <w:numPr>
           <w:ilvl w:val="0"/>
           <w:numId w:val="1"/>
@@ -530,12 +750,24 @@
         <w:rPr>
           <w:lang w:val="en-US"/>
         </w:rPr>
-        <w:t xml:space="preserve"> wants to keep track of user’s name, login and password. </w:t>
-      </w:r>
-    </w:p>
-    <w:p>
-      <w:pPr>
-        <w:pStyle w:val="Odsekzoznamu"/>
+        <w:t xml:space="preserve"> wants to keep track of</w:t>
+      </w:r>
+      <w:r>
+        <w:rPr>
+          <w:lang w:val="en-US"/>
+        </w:rPr>
+        <w:t xml:space="preserve"> the</w:t>
+      </w:r>
+      <w:r>
+        <w:rPr>
+          <w:lang w:val="en-US"/>
+        </w:rPr>
+        <w:t xml:space="preserve"> user’s name, login and password. </w:t>
+      </w:r>
+    </w:p>
+    <w:p>
+      <w:pPr>
+        <w:pStyle w:val="Akapitzlist"/>
         <w:numPr>
           <w:ilvl w:val="0"/>
           <w:numId w:val="1"/>
@@ -561,7 +793,19 @@
         <w:rPr>
           <w:lang w:val="en-US"/>
         </w:rPr>
-        <w:t>every student and parent is needed to keep track of family that he/she belongs to. Student or parent</w:t>
+        <w:t>every student and parent</w:t>
+      </w:r>
+      <w:r>
+        <w:rPr>
+          <w:lang w:val="en-US"/>
+        </w:rPr>
+        <w:t xml:space="preserve"> it</w:t>
+      </w:r>
+      <w:r>
+        <w:rPr>
+          <w:lang w:val="en-US"/>
+        </w:rPr>
+        <w:t xml:space="preserve"> is needed to keep track of family that he/she belongs to. Student or parent</w:t>
       </w:r>
       <w:r>
         <w:rPr>
@@ -572,7 +816,7 @@
     </w:p>
     <w:p>
       <w:pPr>
-        <w:pStyle w:val="Odsekzoznamu"/>
+        <w:pStyle w:val="Akapitzlist"/>
         <w:numPr>
           <w:ilvl w:val="0"/>
           <w:numId w:val="1"/>
@@ -586,7 +830,13 @@
         <w:rPr>
           <w:lang w:val="en-US"/>
         </w:rPr>
-        <w:t xml:space="preserve">Only for every student </w:t>
+        <w:t>For</w:t>
+      </w:r>
+      <w:r>
+        <w:rPr>
+          <w:lang w:val="en-US"/>
+        </w:rPr>
+        <w:t xml:space="preserve"> every student </w:t>
       </w:r>
       <w:proofErr w:type="spellStart"/>
       <w:r>
@@ -606,29 +856,57 @@
         <w:rPr>
           <w:lang w:val="en-US"/>
         </w:rPr>
-        <w:t>s current class. Therefore, a student can be part only of one class and a class can consist of multiple students.</w:t>
-      </w:r>
-    </w:p>
-    <w:p>
-      <w:pPr>
-        <w:jc w:val="both"/>
-        <w:rPr>
-          <w:lang w:val="en-US"/>
-        </w:rPr>
-      </w:pPr>
-      <w:r>
-        <w:rPr>
-          <w:lang w:val="en-US"/>
-        </w:rPr>
-        <w:t>Th</w:t>
-      </w:r>
-      <w:bookmarkStart w:id="0" w:name="_GoBack"/>
-      <w:bookmarkEnd w:id="0"/>
-      <w:r>
-        <w:rPr>
-          <w:lang w:val="en-US"/>
-        </w:rPr>
-        <w:t xml:space="preserve">e EER diagram below presents possible solution for </w:t>
+        <w:t>s current class. Therefore, a student can</w:t>
+      </w:r>
+      <w:r>
+        <w:rPr>
+          <w:lang w:val="en-US"/>
+        </w:rPr>
+        <w:t xml:space="preserve"> only</w:t>
+      </w:r>
+      <w:r>
+        <w:rPr>
+          <w:lang w:val="en-US"/>
+        </w:rPr>
+        <w:t xml:space="preserve"> be</w:t>
+      </w:r>
+      <w:r>
+        <w:rPr>
+          <w:lang w:val="en-US"/>
+        </w:rPr>
+        <w:t xml:space="preserve"> a</w:t>
+      </w:r>
+      <w:r>
+        <w:rPr>
+          <w:lang w:val="en-US"/>
+        </w:rPr>
+        <w:t xml:space="preserve"> part of one class and a class can consist of multiple students.</w:t>
+      </w:r>
+    </w:p>
+    <w:p>
+      <w:pPr>
+        <w:jc w:val="both"/>
+        <w:rPr>
+          <w:lang w:val="en-US"/>
+        </w:rPr>
+      </w:pPr>
+      <w:r>
+        <w:rPr>
+          <w:lang w:val="en-US"/>
+        </w:rPr>
+        <w:t>The EER diagram below presents</w:t>
+      </w:r>
+      <w:r>
+        <w:rPr>
+          <w:lang w:val="en-US"/>
+        </w:rPr>
+        <w:t xml:space="preserve"> a</w:t>
+      </w:r>
+      <w:r>
+        <w:rPr>
+          <w:lang w:val="en-US"/>
+        </w:rPr>
+        <w:t xml:space="preserve"> possible solution for </w:t>
       </w:r>
       <w:r>
         <w:rPr>
@@ -665,7 +943,7 @@
                     <pic:cNvPicPr/>
                   </pic:nvPicPr>
                   <pic:blipFill>
-                    <a:blip r:embed="rId8">
+                    <a:blip r:embed="rId7">
                       <a:extLst>
                         <a:ext uri="{28A0092B-C50C-407E-A947-70E740481C1C}">
                           <a14:useLocalDpi xmlns:a14="http://schemas.microsoft.com/office/drawing/2010/main" val="0"/>
@@ -705,7 +983,19 @@
           <w:lang w:val="en-US"/>
         </w:rPr>
         <w:lastRenderedPageBreak/>
-        <w:t xml:space="preserve">At the moment, there is no need to make Teacher or Administrator as an entity as they don’t hold any specific data in comparison with </w:t>
+        <w:t>At the moment, there is no need to make Teacher or Administrator as an entity as they do</w:t>
+      </w:r>
+      <w:r>
+        <w:rPr>
+          <w:lang w:val="en-US"/>
+        </w:rPr>
+        <w:t xml:space="preserve"> not</w:t>
+      </w:r>
+      <w:r>
+        <w:rPr>
+          <w:lang w:val="en-US"/>
+        </w:rPr>
+        <w:t xml:space="preserve"> hold any specific data in comparison with </w:t>
       </w:r>
       <w:proofErr w:type="spellStart"/>
       <w:r>
@@ -719,7 +1009,19 @@
         <w:rPr>
           <w:lang w:val="en-US"/>
         </w:rPr>
-        <w:t xml:space="preserve">. Therefore only Student and Parent are made as separate entities that hold specific data about family and also about class in the case of student. </w:t>
+        <w:t xml:space="preserve">. Therefore only Student and Parent are made as separate entities that hold specific data about family and also about class in the case of </w:t>
+      </w:r>
+      <w:r>
+        <w:rPr>
+          <w:lang w:val="en-US"/>
+        </w:rPr>
+        <w:t xml:space="preserve">a </w:t>
+      </w:r>
+      <w:r>
+        <w:rPr>
+          <w:lang w:val="en-US"/>
+        </w:rPr>
+        <w:t xml:space="preserve">student. </w:t>
       </w:r>
     </w:p>
     <w:p>
@@ -745,7 +1047,19 @@
         <w:rPr>
           <w:lang w:val="en-US"/>
         </w:rPr>
-        <w:t xml:space="preserve"> shows the primary and foreign keys for given entities.</w:t>
+        <w:t xml:space="preserve"> shows the primary and foreign keys for</w:t>
+      </w:r>
+      <w:r>
+        <w:rPr>
+          <w:lang w:val="en-US"/>
+        </w:rPr>
+        <w:t xml:space="preserve"> the</w:t>
+      </w:r>
+      <w:r>
+        <w:rPr>
+          <w:lang w:val="en-US"/>
+        </w:rPr>
+        <w:t xml:space="preserve"> given entities.</w:t>
       </w:r>
     </w:p>
     <w:p>
@@ -776,17 +1090,9 @@
         <w:rPr>
           <w:lang w:val="en-US"/>
         </w:rPr>
-        <w:t>ID</w:t>
-      </w:r>
-      <w:proofErr w:type="gramStart"/>
-      <w:r>
-        <w:rPr>
-          <w:lang w:val="en-US"/>
-        </w:rPr>
-        <w:t>,type,login,pwd,name,changePassword</w:t>
+        <w:t>ID,type,login,pwd,name,changePassword</w:t>
       </w:r>
       <w:proofErr w:type="spellEnd"/>
-      <w:proofErr w:type="gramEnd"/>
       <w:r>
         <w:rPr>
           <w:lang w:val="en-US"/>
@@ -844,17 +1150,120 @@
         <w:rPr>
           <w:lang w:val="en-US"/>
         </w:rPr>
+        <w:t>postID,title,content,authorID,date</w:t>
+      </w:r>
+      <w:proofErr w:type="spellEnd"/>
+      <w:r>
+        <w:rPr>
+          <w:lang w:val="en-US"/>
+        </w:rPr>
+        <w:t>)</w:t>
+      </w:r>
+    </w:p>
+    <w:p>
+      <w:pPr>
+        <w:spacing w:after="0"/>
+        <w:jc w:val="both"/>
+        <w:rPr>
+          <w:lang w:val="en-US"/>
+        </w:rPr>
+      </w:pPr>
+      <w:r>
+        <w:rPr>
+          <w:lang w:val="en-US"/>
+        </w:rPr>
+        <w:t xml:space="preserve">PK: </w:t>
+      </w:r>
+      <w:proofErr w:type="spellStart"/>
+      <w:r>
+        <w:rPr>
+          <w:lang w:val="en-US"/>
+        </w:rPr>
         <w:t>postID</w:t>
       </w:r>
-      <w:proofErr w:type="gramStart"/>
-      <w:r>
-        <w:rPr>
-          <w:lang w:val="en-US"/>
-        </w:rPr>
-        <w:t>,title,content,authorID,date</w:t>
-      </w:r>
       <w:proofErr w:type="spellEnd"/>
-      <w:proofErr w:type="gramEnd"/>
+    </w:p>
+    <w:p>
+      <w:pPr>
+        <w:spacing w:after="0"/>
+        <w:jc w:val="both"/>
+        <w:rPr>
+          <w:lang w:val="en-US"/>
+        </w:rPr>
+      </w:pPr>
+      <w:r>
+        <w:rPr>
+          <w:lang w:val="en-US"/>
+        </w:rPr>
+        <w:t xml:space="preserve">FK: </w:t>
+      </w:r>
+      <w:proofErr w:type="spellStart"/>
+      <w:r>
+        <w:rPr>
+          <w:lang w:val="en-US"/>
+        </w:rPr>
+        <w:t>authorID</w:t>
+      </w:r>
+      <w:proofErr w:type="spellEnd"/>
+      <w:r>
+        <w:rPr>
+          <w:lang w:val="en-US"/>
+        </w:rPr>
+        <w:t xml:space="preserve"> REFERENCES </w:t>
+      </w:r>
+      <w:proofErr w:type="spellStart"/>
+      <w:r>
+        <w:rPr>
+          <w:lang w:val="en-US"/>
+        </w:rPr>
+        <w:t>EnteUser</w:t>
+      </w:r>
+      <w:proofErr w:type="spellEnd"/>
+      <w:r>
+        <w:rPr>
+          <w:lang w:val="en-US"/>
+        </w:rPr>
+        <w:t xml:space="preserve"> (ID)</w:t>
+      </w:r>
+    </w:p>
+    <w:p>
+      <w:pPr>
+        <w:spacing w:after="0"/>
+        <w:jc w:val="both"/>
+        <w:rPr>
+          <w:lang w:val="en-US"/>
+        </w:rPr>
+      </w:pPr>
+    </w:p>
+    <w:p>
+      <w:pPr>
+        <w:spacing w:after="0"/>
+        <w:jc w:val="both"/>
+        <w:rPr>
+          <w:lang w:val="en-US"/>
+        </w:rPr>
+      </w:pPr>
+      <w:r>
+        <w:rPr>
+          <w:b/>
+          <w:lang w:val="en-US"/>
+        </w:rPr>
+        <w:t>Student</w:t>
+      </w:r>
+      <w:r>
+        <w:rPr>
+          <w:lang w:val="en-US"/>
+        </w:rPr>
+        <w:t xml:space="preserve"> (</w:t>
+      </w:r>
+      <w:proofErr w:type="spellStart"/>
+      <w:r>
+        <w:rPr>
+          <w:lang w:val="en-US"/>
+        </w:rPr>
+        <w:t>studentID,familyID,class</w:t>
+      </w:r>
+      <w:proofErr w:type="spellEnd"/>
       <w:r>
         <w:rPr>
           <w:lang w:val="en-US"/>
@@ -867,6 +1276,124 @@
         <w:spacing w:after="0"/>
         <w:jc w:val="both"/>
         <w:rPr>
+          <w:lang w:val="da-DK"/>
+        </w:rPr>
+      </w:pPr>
+      <w:r>
+        <w:rPr>
+          <w:lang w:val="da-DK"/>
+        </w:rPr>
+        <w:t>PK: studentID</w:t>
+      </w:r>
+    </w:p>
+    <w:p>
+      <w:pPr>
+        <w:spacing w:after="0"/>
+        <w:jc w:val="both"/>
+        <w:rPr>
+          <w:lang w:val="da-DK"/>
+        </w:rPr>
+      </w:pPr>
+      <w:r>
+        <w:rPr>
+          <w:lang w:val="da-DK"/>
+        </w:rPr>
+        <w:t>FK: studentID REFERENCES EnteUser (ID)</w:t>
+      </w:r>
+    </w:p>
+    <w:p>
+      <w:pPr>
+        <w:spacing w:after="0"/>
+        <w:jc w:val="both"/>
+        <w:rPr>
+          <w:lang w:val="en-US"/>
+        </w:rPr>
+      </w:pPr>
+      <w:r>
+        <w:rPr>
+          <w:lang w:val="en-US"/>
+        </w:rPr>
+        <w:t xml:space="preserve">FK: </w:t>
+      </w:r>
+      <w:proofErr w:type="spellStart"/>
+      <w:r>
+        <w:rPr>
+          <w:lang w:val="en-US"/>
+        </w:rPr>
+        <w:t>familyID</w:t>
+      </w:r>
+      <w:proofErr w:type="spellEnd"/>
+      <w:r>
+        <w:rPr>
+          <w:lang w:val="en-US"/>
+        </w:rPr>
+        <w:t xml:space="preserve"> REFERENCES Family (</w:t>
+      </w:r>
+      <w:proofErr w:type="spellStart"/>
+      <w:r>
+        <w:rPr>
+          <w:lang w:val="en-US"/>
+        </w:rPr>
+        <w:t>familyID</w:t>
+      </w:r>
+      <w:proofErr w:type="spellEnd"/>
+      <w:r>
+        <w:rPr>
+          <w:lang w:val="en-US"/>
+        </w:rPr>
+        <w:t>)</w:t>
+      </w:r>
+    </w:p>
+    <w:p>
+      <w:pPr>
+        <w:spacing w:after="0"/>
+        <w:jc w:val="both"/>
+        <w:rPr>
+          <w:lang w:val="en-US"/>
+        </w:rPr>
+      </w:pPr>
+    </w:p>
+    <w:p>
+      <w:pPr>
+        <w:spacing w:after="0"/>
+        <w:jc w:val="both"/>
+        <w:rPr>
+          <w:lang w:val="en-US"/>
+        </w:rPr>
+      </w:pPr>
+      <w:r>
+        <w:rPr>
+          <w:b/>
+          <w:lang w:val="en-US"/>
+        </w:rPr>
+        <w:t>Parent</w:t>
+      </w:r>
+      <w:r>
+        <w:rPr>
+          <w:lang w:val="en-US"/>
+        </w:rPr>
+        <w:t xml:space="preserve"> (</w:t>
+      </w:r>
+      <w:proofErr w:type="spellStart"/>
+      <w:r>
+        <w:rPr>
+          <w:lang w:val="en-US"/>
+        </w:rPr>
+        <w:t>parentID,familyID</w:t>
+      </w:r>
+      <w:proofErr w:type="spellEnd"/>
+      <w:r>
+        <w:rPr>
+          <w:lang w:val="en-US"/>
+        </w:rPr>
+        <w:t>)</w:t>
+      </w:r>
+    </w:p>
+    <w:p>
+      <w:pPr>
+        <w:spacing w:after="0"/>
+        <w:jc w:val="both"/>
+        <w:rPr>
           <w:lang w:val="en-US"/>
         </w:rPr>
       </w:pPr>
@@ -881,7 +1408,7 @@
         <w:rPr>
           <w:lang w:val="en-US"/>
         </w:rPr>
-        <w:t>postID</w:t>
+        <w:t>parentID</w:t>
       </w:r>
       <w:proofErr w:type="spellEnd"/>
     </w:p>
@@ -904,28 +1431,28 @@
         <w:rPr>
           <w:lang w:val="en-US"/>
         </w:rPr>
-        <w:t>authorID</w:t>
+        <w:t>familyID</w:t>
       </w:r>
       <w:proofErr w:type="spellEnd"/>
       <w:r>
         <w:rPr>
           <w:lang w:val="en-US"/>
         </w:rPr>
-        <w:t xml:space="preserve"> REFERENCES </w:t>
+        <w:t xml:space="preserve"> REFERENCES Family (</w:t>
       </w:r>
       <w:proofErr w:type="spellStart"/>
       <w:r>
         <w:rPr>
           <w:lang w:val="en-US"/>
         </w:rPr>
-        <w:t>EnteUser</w:t>
+        <w:t>familyID</w:t>
       </w:r>
       <w:proofErr w:type="spellEnd"/>
       <w:r>
         <w:rPr>
           <w:lang w:val="en-US"/>
         </w:rPr>
-        <w:t xml:space="preserve"> (ID)</w:t>
+        <w:t>)</w:t>
       </w:r>
     </w:p>
     <w:p>
@@ -939,287 +1466,6 @@
     </w:p>
     <w:p>
       <w:pPr>
-        <w:spacing w:after="0"/>
-        <w:jc w:val="both"/>
-        <w:rPr>
-          <w:lang w:val="en-US"/>
-        </w:rPr>
-      </w:pPr>
-      <w:r>
-        <w:rPr>
-          <w:b/>
-          <w:lang w:val="en-US"/>
-        </w:rPr>
-        <w:t>Student</w:t>
-      </w:r>
-      <w:r>
-        <w:rPr>
-          <w:lang w:val="en-US"/>
-        </w:rPr>
-        <w:t xml:space="preserve"> (</w:t>
-      </w:r>
-      <w:proofErr w:type="spellStart"/>
-      <w:r>
-        <w:rPr>
-          <w:lang w:val="en-US"/>
-        </w:rPr>
-        <w:t>studentID</w:t>
-      </w:r>
-      <w:proofErr w:type="gramStart"/>
-      <w:r>
-        <w:rPr>
-          <w:lang w:val="en-US"/>
-        </w:rPr>
-        <w:t>,familyID,class</w:t>
-      </w:r>
-      <w:proofErr w:type="spellEnd"/>
-      <w:proofErr w:type="gramEnd"/>
-      <w:r>
-        <w:rPr>
-          <w:lang w:val="en-US"/>
-        </w:rPr>
-        <w:t>)</w:t>
-      </w:r>
-    </w:p>
-    <w:p>
-      <w:pPr>
-        <w:spacing w:after="0"/>
-        <w:jc w:val="both"/>
-        <w:rPr>
-          <w:lang w:val="en-US"/>
-        </w:rPr>
-      </w:pPr>
-      <w:r>
-        <w:rPr>
-          <w:lang w:val="en-US"/>
-        </w:rPr>
-        <w:t xml:space="preserve">PK: </w:t>
-      </w:r>
-      <w:proofErr w:type="spellStart"/>
-      <w:r>
-        <w:rPr>
-          <w:lang w:val="en-US"/>
-        </w:rPr>
-        <w:t>studentID</w:t>
-      </w:r>
-      <w:proofErr w:type="spellEnd"/>
-    </w:p>
-    <w:p>
-      <w:pPr>
-        <w:spacing w:after="0"/>
-        <w:jc w:val="both"/>
-        <w:rPr>
-          <w:lang w:val="en-US"/>
-        </w:rPr>
-      </w:pPr>
-      <w:r>
-        <w:rPr>
-          <w:lang w:val="en-US"/>
-        </w:rPr>
-        <w:t xml:space="preserve">FK: </w:t>
-      </w:r>
-      <w:proofErr w:type="spellStart"/>
-      <w:r>
-        <w:rPr>
-          <w:lang w:val="en-US"/>
-        </w:rPr>
-        <w:t>studentID</w:t>
-      </w:r>
-      <w:proofErr w:type="spellEnd"/>
-      <w:r>
-        <w:rPr>
-          <w:lang w:val="en-US"/>
-        </w:rPr>
-        <w:t xml:space="preserve"> REFERENCES </w:t>
-      </w:r>
-      <w:proofErr w:type="spellStart"/>
-      <w:r>
-        <w:rPr>
-          <w:lang w:val="en-US"/>
-        </w:rPr>
-        <w:t>EnteUser</w:t>
-      </w:r>
-      <w:proofErr w:type="spellEnd"/>
-      <w:r>
-        <w:rPr>
-          <w:lang w:val="en-US"/>
-        </w:rPr>
-        <w:t xml:space="preserve"> (ID)</w:t>
-      </w:r>
-    </w:p>
-    <w:p>
-      <w:pPr>
-        <w:spacing w:after="0"/>
-        <w:jc w:val="both"/>
-        <w:rPr>
-          <w:lang w:val="en-US"/>
-        </w:rPr>
-      </w:pPr>
-      <w:r>
-        <w:rPr>
-          <w:lang w:val="en-US"/>
-        </w:rPr>
-        <w:t xml:space="preserve">FK: </w:t>
-      </w:r>
-      <w:proofErr w:type="spellStart"/>
-      <w:r>
-        <w:rPr>
-          <w:lang w:val="en-US"/>
-        </w:rPr>
-        <w:t>familyID</w:t>
-      </w:r>
-      <w:proofErr w:type="spellEnd"/>
-      <w:r>
-        <w:rPr>
-          <w:lang w:val="en-US"/>
-        </w:rPr>
-        <w:t xml:space="preserve"> REFERENCES Family (</w:t>
-      </w:r>
-      <w:proofErr w:type="spellStart"/>
-      <w:r>
-        <w:rPr>
-          <w:lang w:val="en-US"/>
-        </w:rPr>
-        <w:t>familyID</w:t>
-      </w:r>
-      <w:proofErr w:type="spellEnd"/>
-      <w:r>
-        <w:rPr>
-          <w:lang w:val="en-US"/>
-        </w:rPr>
-        <w:t>)</w:t>
-      </w:r>
-    </w:p>
-    <w:p>
-      <w:pPr>
-        <w:spacing w:after="0"/>
-        <w:jc w:val="both"/>
-        <w:rPr>
-          <w:lang w:val="en-US"/>
-        </w:rPr>
-      </w:pPr>
-    </w:p>
-    <w:p>
-      <w:pPr>
-        <w:spacing w:after="0"/>
-        <w:jc w:val="both"/>
-        <w:rPr>
-          <w:lang w:val="en-US"/>
-        </w:rPr>
-      </w:pPr>
-      <w:r>
-        <w:rPr>
-          <w:b/>
-          <w:lang w:val="en-US"/>
-        </w:rPr>
-        <w:t>Parent</w:t>
-      </w:r>
-      <w:r>
-        <w:rPr>
-          <w:lang w:val="en-US"/>
-        </w:rPr>
-        <w:t xml:space="preserve"> (</w:t>
-      </w:r>
-      <w:proofErr w:type="spellStart"/>
-      <w:r>
-        <w:rPr>
-          <w:lang w:val="en-US"/>
-        </w:rPr>
-        <w:t>parentID</w:t>
-      </w:r>
-      <w:proofErr w:type="gramStart"/>
-      <w:r>
-        <w:rPr>
-          <w:lang w:val="en-US"/>
-        </w:rPr>
-        <w:t>,familyID</w:t>
-      </w:r>
-      <w:proofErr w:type="spellEnd"/>
-      <w:proofErr w:type="gramEnd"/>
-      <w:r>
-        <w:rPr>
-          <w:lang w:val="en-US"/>
-        </w:rPr>
-        <w:t>)</w:t>
-      </w:r>
-    </w:p>
-    <w:p>
-      <w:pPr>
-        <w:spacing w:after="0"/>
-        <w:jc w:val="both"/>
-        <w:rPr>
-          <w:lang w:val="en-US"/>
-        </w:rPr>
-      </w:pPr>
-      <w:r>
-        <w:rPr>
-          <w:lang w:val="en-US"/>
-        </w:rPr>
-        <w:t xml:space="preserve">PK: </w:t>
-      </w:r>
-      <w:proofErr w:type="spellStart"/>
-      <w:r>
-        <w:rPr>
-          <w:lang w:val="en-US"/>
-        </w:rPr>
-        <w:t>parentID</w:t>
-      </w:r>
-      <w:proofErr w:type="spellEnd"/>
-    </w:p>
-    <w:p>
-      <w:pPr>
-        <w:spacing w:after="0"/>
-        <w:jc w:val="both"/>
-        <w:rPr>
-          <w:lang w:val="en-US"/>
-        </w:rPr>
-      </w:pPr>
-      <w:r>
-        <w:rPr>
-          <w:lang w:val="en-US"/>
-        </w:rPr>
-        <w:t xml:space="preserve">FK: </w:t>
-      </w:r>
-      <w:proofErr w:type="spellStart"/>
-      <w:r>
-        <w:rPr>
-          <w:lang w:val="en-US"/>
-        </w:rPr>
-        <w:t>familyID</w:t>
-      </w:r>
-      <w:proofErr w:type="spellEnd"/>
-      <w:r>
-        <w:rPr>
-          <w:lang w:val="en-US"/>
-        </w:rPr>
-        <w:t xml:space="preserve"> REFERENCES Family (</w:t>
-      </w:r>
-      <w:proofErr w:type="spellStart"/>
-      <w:r>
-        <w:rPr>
-          <w:lang w:val="en-US"/>
-        </w:rPr>
-        <w:t>familyID</w:t>
-      </w:r>
-      <w:proofErr w:type="spellEnd"/>
-      <w:r>
-        <w:rPr>
-          <w:lang w:val="en-US"/>
-        </w:rPr>
-        <w:t>)</w:t>
-      </w:r>
-    </w:p>
-    <w:p>
-      <w:pPr>
-        <w:spacing w:after="0"/>
-        <w:jc w:val="both"/>
-        <w:rPr>
-          <w:lang w:val="en-US"/>
-        </w:rPr>
-      </w:pPr>
-    </w:p>
-    <w:p>
-      <w:pPr>
         <w:ind w:firstLine="708"/>
         <w:jc w:val="both"/>
         <w:rPr>
@@ -1230,7 +1476,19 @@
         <w:rPr>
           <w:lang w:val="en-US"/>
         </w:rPr>
-        <w:t>Physical database was based on previous analysis (EER diagram, logical database design)</w:t>
+        <w:t xml:space="preserve">Physical database was based on </w:t>
+      </w:r>
+      <w:r>
+        <w:rPr>
+          <w:lang w:val="en-US"/>
+        </w:rPr>
+        <w:t xml:space="preserve">the </w:t>
+      </w:r>
+      <w:r>
+        <w:rPr>
+          <w:lang w:val="en-US"/>
+        </w:rPr>
+        <w:t>previous analysis (EER diagram, logical database design)</w:t>
       </w:r>
       <w:r>
         <w:rPr>
@@ -1285,7 +1543,7 @@
                     <pic:cNvPicPr/>
                   </pic:nvPicPr>
                   <pic:blipFill>
-                    <a:blip r:embed="rId9">
+                    <a:blip r:embed="rId8">
                       <a:extLst>
                         <a:ext uri="{28A0092B-C50C-407E-A947-70E740481C1C}">
                           <a14:useLocalDpi xmlns:a14="http://schemas.microsoft.com/office/drawing/2010/main" val="0"/>
@@ -1314,7 +1572,7 @@
     </w:p>
     <w:p>
       <w:pPr>
-        <w:pStyle w:val="Nadpis1"/>
+        <w:pStyle w:val="Nagwek1"/>
         <w:jc w:val="both"/>
         <w:rPr>
           <w:lang w:val="en-US"/>
@@ -1368,7 +1626,26 @@
         <w:rPr>
           <w:lang w:val="en-US"/>
         </w:rPr>
-        <w:t xml:space="preserve"> class was tested using unit testing framework for Java called Junit.</w:t>
+        <w:t xml:space="preserve"> class was tested using unit testing framework for Java called Junit. In order to see data flow in</w:t>
+      </w:r>
+      <w:r>
+        <w:rPr>
+          <w:lang w:val="en-US"/>
+        </w:rPr>
+        <w:t xml:space="preserve"> the</w:t>
+      </w:r>
+      <w:r>
+        <w:rPr>
+          <w:lang w:val="en-US"/>
+        </w:rPr>
+        <w:t xml:space="preserve"> database, the structure (</w:t>
+      </w:r>
+      <w:proofErr w:type="spellStart"/>
+      <w:r>
+        <w:rPr>
+          <w:lang w:val="en-US"/>
+        </w:rPr>
+        <w:t>tables,</w:t>
       </w:r>
       <w:r>
         <w:rPr>
@@ -1380,35 +1657,50 @@
         <w:rPr>
           <w:lang w:val="en-US"/>
         </w:rPr>
-        <w:t>In order to see data flow in database, the structure (</w:t>
-      </w:r>
-      <w:proofErr w:type="spellStart"/>
-      <w:r>
-        <w:rPr>
-          <w:lang w:val="en-US"/>
-        </w:rPr>
-        <w:t>tables</w:t>
-      </w:r>
-      <w:proofErr w:type="gramStart"/>
-      <w:r>
-        <w:rPr>
-          <w:lang w:val="en-US"/>
-        </w:rPr>
-        <w:t>,domains</w:t>
+        <w:t>domain</w:t>
       </w:r>
       <w:proofErr w:type="spellEnd"/>
-      <w:proofErr w:type="gramEnd"/>
-      <w:r>
-        <w:rPr>
-          <w:lang w:val="en-US"/>
-        </w:rPr>
-        <w:t xml:space="preserve">) of the main schema were cloned into testing schema. Moreover, log tables for all already existing tables were created in testing schema with the intention of </w:t>
+      <w:r>
+        <w:rPr>
+          <w:lang w:val="en-US"/>
+        </w:rPr>
+        <w:t xml:space="preserve">s) of the main schema were cloned into </w:t>
+      </w:r>
+      <w:r>
+        <w:rPr>
+          <w:lang w:val="en-US"/>
+        </w:rPr>
+        <w:t xml:space="preserve">the </w:t>
+      </w:r>
+      <w:r>
+        <w:rPr>
+          <w:lang w:val="en-US"/>
+        </w:rPr>
+        <w:t xml:space="preserve">testing schema. Moreover, log tables for all already existing tables were created in </w:t>
+      </w:r>
+      <w:r>
+        <w:rPr>
+          <w:lang w:val="en-US"/>
+        </w:rPr>
+        <w:t xml:space="preserve">the </w:t>
+      </w:r>
+      <w:r>
+        <w:rPr>
+          <w:lang w:val="en-US"/>
+        </w:rPr>
+        <w:t xml:space="preserve">testing schema with the intention of </w:t>
       </w:r>
       <w:r>
         <w:rPr>
           <w:lang w:val="en-US"/>
         </w:rPr>
         <w:t xml:space="preserve">controlling data manipulation done by </w:t>
+      </w:r>
+      <w:r>
+        <w:rPr>
+          <w:lang w:val="en-US"/>
+        </w:rPr>
+        <w:t xml:space="preserve">the </w:t>
       </w:r>
       <w:proofErr w:type="spellStart"/>
       <w:r>
@@ -1454,7 +1746,7 @@
                     <pic:cNvPicPr/>
                   </pic:nvPicPr>
                   <pic:blipFill>
-                    <a:blip r:embed="rId10">
+                    <a:blip r:embed="rId9">
                       <a:extLst>
                         <a:ext uri="{28A0092B-C50C-407E-A947-70E740481C1C}">
                           <a14:useLocalDpi xmlns:a14="http://schemas.microsoft.com/office/drawing/2010/main" val="0"/>
@@ -1536,13 +1828,105 @@
         <w:rPr>
           <w:lang w:val="en-US"/>
         </w:rPr>
-        <w:t>The reason of long execution of this test is that after each test there is</w:t>
-      </w:r>
-      <w:r>
-        <w:rPr>
-          <w:lang w:val="en-US"/>
-        </w:rPr>
-        <w:t xml:space="preserve"> dropped all data from database, because it was needed to have no data in tables when every particular test was executed. Eventually, all tests passed.</w:t>
+        <w:t>The reason of</w:t>
+      </w:r>
+      <w:r>
+        <w:rPr>
+          <w:lang w:val="en-US"/>
+        </w:rPr>
+        <w:t xml:space="preserve"> such a</w:t>
+      </w:r>
+      <w:r>
+        <w:rPr>
+          <w:lang w:val="en-US"/>
+        </w:rPr>
+        <w:t xml:space="preserve"> long execution of this test is that after each test all data from </w:t>
+      </w:r>
+      <w:r>
+        <w:rPr>
+          <w:lang w:val="en-US"/>
+        </w:rPr>
+        <w:t xml:space="preserve">the </w:t>
+      </w:r>
+      <w:r>
+        <w:rPr>
+          <w:lang w:val="en-US"/>
+        </w:rPr>
+        <w:t>database</w:t>
+      </w:r>
+      <w:r>
+        <w:rPr>
+          <w:lang w:val="en-US"/>
+        </w:rPr>
+        <w:t xml:space="preserve"> is dropped. That is</w:t>
+      </w:r>
+      <w:r>
+        <w:rPr>
+          <w:lang w:val="en-US"/>
+        </w:rPr>
+        <w:t xml:space="preserve"> because it </w:t>
+      </w:r>
+      <w:r>
+        <w:rPr>
+          <w:lang w:val="en-US"/>
+        </w:rPr>
+        <w:t>is</w:t>
+      </w:r>
+      <w:r>
+        <w:rPr>
+          <w:lang w:val="en-US"/>
+        </w:rPr>
+        <w:t xml:space="preserve"> needed to have no data in</w:t>
+      </w:r>
+      <w:r>
+        <w:rPr>
+          <w:lang w:val="en-US"/>
+        </w:rPr>
+        <w:t xml:space="preserve"> any</w:t>
+      </w:r>
+      <w:r>
+        <w:rPr>
+          <w:lang w:val="en-US"/>
+        </w:rPr>
+        <w:t xml:space="preserve"> table wh</w:t>
+      </w:r>
+      <w:r>
+        <w:rPr>
+          <w:lang w:val="en-US"/>
+        </w:rPr>
+        <w:t>ile</w:t>
+      </w:r>
+      <w:r>
+        <w:rPr>
+          <w:lang w:val="en-US"/>
+        </w:rPr>
+        <w:t xml:space="preserve"> </w:t>
+      </w:r>
+      <w:r>
+        <w:rPr>
+          <w:lang w:val="en-US"/>
+        </w:rPr>
+        <w:t>a</w:t>
+      </w:r>
+      <w:r>
+        <w:rPr>
+          <w:lang w:val="en-US"/>
+        </w:rPr>
+        <w:t xml:space="preserve"> particular test </w:t>
+      </w:r>
+      <w:r>
+        <w:rPr>
+          <w:lang w:val="en-US"/>
+        </w:rPr>
+        <w:t>is being</w:t>
+      </w:r>
+      <w:bookmarkStart w:id="0" w:name="_GoBack"/>
+      <w:bookmarkEnd w:id="0"/>
+      <w:r>
+        <w:rPr>
+          <w:lang w:val="en-US"/>
+        </w:rPr>
+        <w:t xml:space="preserve"> executed. Eventually, all tests passed.</w:t>
       </w:r>
     </w:p>
     <w:p>
@@ -1573,7 +1957,7 @@
                     <pic:cNvPicPr/>
                   </pic:nvPicPr>
                   <pic:blipFill>
-                    <a:blip r:embed="rId11">
+                    <a:blip r:embed="rId10">
                       <a:extLst>
                         <a:ext uri="{28A0092B-C50C-407E-A947-70E740481C1C}">
                           <a14:useLocalDpi xmlns:a14="http://schemas.microsoft.com/office/drawing/2010/main" val="0"/>
@@ -1617,7 +2001,7 @@
     </w:p>
     <w:p>
       <w:pPr>
-        <w:pStyle w:val="Odsekzoznamu"/>
+        <w:pStyle w:val="Akapitzlist"/>
         <w:numPr>
           <w:ilvl w:val="0"/>
           <w:numId w:val="3"/>
@@ -1636,7 +2020,7 @@
     </w:p>
     <w:p>
       <w:pPr>
-        <w:pStyle w:val="Odsekzoznamu"/>
+        <w:pStyle w:val="Akapitzlist"/>
         <w:numPr>
           <w:ilvl w:val="0"/>
           <w:numId w:val="3"/>
@@ -1655,7 +2039,7 @@
     </w:p>
     <w:p>
       <w:pPr>
-        <w:pStyle w:val="Odsekzoznamu"/>
+        <w:pStyle w:val="Akapitzlist"/>
         <w:numPr>
           <w:ilvl w:val="0"/>
           <w:numId w:val="3"/>
@@ -1674,7 +2058,7 @@
     </w:p>
     <w:p>
       <w:pPr>
-        <w:pStyle w:val="Odsekzoznamu"/>
+        <w:pStyle w:val="Akapitzlist"/>
         <w:numPr>
           <w:ilvl w:val="0"/>
           <w:numId w:val="3"/>
@@ -1693,7 +2077,7 @@
     </w:p>
     <w:p>
       <w:pPr>
-        <w:pStyle w:val="Odsekzoznamu"/>
+        <w:pStyle w:val="Akapitzlist"/>
         <w:numPr>
           <w:ilvl w:val="0"/>
           <w:numId w:val="3"/>
@@ -1712,7 +2096,7 @@
     </w:p>
     <w:p>
       <w:pPr>
-        <w:pStyle w:val="Odsekzoznamu"/>
+        <w:pStyle w:val="Akapitzlist"/>
         <w:numPr>
           <w:ilvl w:val="0"/>
           <w:numId w:val="3"/>
@@ -1731,7 +2115,7 @@
     </w:p>
     <w:p>
       <w:pPr>
-        <w:pStyle w:val="Odsekzoznamu"/>
+        <w:pStyle w:val="Akapitzlist"/>
         <w:numPr>
           <w:ilvl w:val="0"/>
           <w:numId w:val="3"/>
@@ -1750,7 +2134,7 @@
     </w:p>
     <w:p>
       <w:pPr>
-        <w:pStyle w:val="Odsekzoznamu"/>
+        <w:pStyle w:val="Akapitzlist"/>
         <w:numPr>
           <w:ilvl w:val="0"/>
           <w:numId w:val="3"/>
@@ -1769,7 +2153,7 @@
     </w:p>
     <w:p>
       <w:pPr>
-        <w:pStyle w:val="Odsekzoznamu"/>
+        <w:pStyle w:val="Akapitzlist"/>
         <w:numPr>
           <w:ilvl w:val="0"/>
           <w:numId w:val="3"/>
@@ -1788,7 +2172,7 @@
     </w:p>
     <w:p>
       <w:pPr>
-        <w:pStyle w:val="Odsekzoznamu"/>
+        <w:pStyle w:val="Akapitzlist"/>
         <w:numPr>
           <w:ilvl w:val="0"/>
           <w:numId w:val="3"/>
@@ -1816,8 +2200,8 @@
 </file>
 
 <file path=word/numbering.xml><?xml version="1.0" encoding="utf-8"?>
-<w:numbering xmlns:wpc="http://schemas.microsoft.com/office/word/2010/wordprocessingCanvas" xmlns:mc="http://schemas.openxmlformats.org/markup-compatibility/2006" xmlns:o="urn:schemas-microsoft-com:office:office" xmlns:r="http://schemas.openxmlformats.org/officeDocument/2006/relationships" xmlns:m="http://schemas.openxmlformats.org/officeDocument/2006/math" xmlns:v="urn:schemas-microsoft-com:vml" xmlns:wp14="http://schemas.microsoft.com/office/word/2010/wordprocessingDrawing" xmlns:wp="http://schemas.openxmlformats.org/drawingml/2006/wordprocessingDrawing" xmlns:w10="urn:schemas-microsoft-com:office:word" xmlns:w="http://schemas.openxmlformats.org/wordprocessingml/2006/main" xmlns:w14="http://schemas.microsoft.com/office/word/2010/wordml" xmlns:wpg="http://schemas.microsoft.com/office/word/2010/wordprocessingGroup" xmlns:wpi="http://schemas.microsoft.com/office/word/2010/wordprocessingInk" xmlns:wne="http://schemas.microsoft.com/office/word/2006/wordml" xmlns:wps="http://schemas.microsoft.com/office/word/2010/wordprocessingShape" mc:Ignorable="w14 wp14">
-  <w:abstractNum w:abstractNumId="0">
+<w:numbering xmlns:wpc="http://schemas.microsoft.com/office/word/2010/wordprocessingCanvas" xmlns:cx="http://schemas.microsoft.com/office/drawing/2014/chartex" xmlns:cx1="http://schemas.microsoft.com/office/drawing/2015/9/8/chartex" xmlns:cx2="http://schemas.microsoft.com/office/drawing/2015/10/21/chartex" xmlns:cx3="http://schemas.microsoft.com/office/drawing/2016/5/9/chartex" xmlns:cx4="http://schemas.microsoft.com/office/drawing/2016/5/10/chartex" xmlns:cx5="http://schemas.microsoft.com/office/drawing/2016/5/11/chartex" xmlns:cx6="http://schemas.microsoft.com/office/drawing/2016/5/12/chartex" xmlns:cx7="http://schemas.microsoft.com/office/drawing/2016/5/13/chartex" xmlns:cx8="http://schemas.microsoft.com/office/drawing/2016/5/14/chartex" xmlns:mc="http://schemas.openxmlformats.org/markup-compatibility/2006" xmlns:aink="http://schemas.microsoft.com/office/drawing/2016/ink" xmlns:am3d="http://schemas.microsoft.com/office/drawing/2017/model3d" xmlns:o="urn:schemas-microsoft-com:office:office" xmlns:r="http://schemas.openxmlformats.org/officeDocument/2006/relationships" xmlns:m="http://schemas.openxmlformats.org/officeDocument/2006/math" xmlns:v="urn:schemas-microsoft-com:vml" xmlns:wp14="http://schemas.microsoft.com/office/word/2010/wordprocessingDrawing" xmlns:wp="http://schemas.openxmlformats.org/drawingml/2006/wordprocessingDrawing" xmlns:w10="urn:schemas-microsoft-com:office:word" xmlns:w="http://schemas.openxmlformats.org/wordprocessingml/2006/main" xmlns:w14="http://schemas.microsoft.com/office/word/2010/wordml" xmlns:w15="http://schemas.microsoft.com/office/word/2012/wordml" xmlns:w16cid="http://schemas.microsoft.com/office/word/2016/wordml/cid" xmlns:w16se="http://schemas.microsoft.com/office/word/2015/wordml/symex" xmlns:wpg="http://schemas.microsoft.com/office/word/2010/wordprocessingGroup" xmlns:wpi="http://schemas.microsoft.com/office/word/2010/wordprocessingInk" xmlns:wne="http://schemas.microsoft.com/office/word/2006/wordml" xmlns:wps="http://schemas.microsoft.com/office/word/2010/wordprocessingShape" mc:Ignorable="w14 w15 w16se w16cid wp14">
+  <w:abstractNum w:abstractNumId="0" w15:restartNumberingAfterBreak="0">
     <w:nsid w:val="284F07E2"/>
     <w:multiLevelType w:val="hybridMultilevel"/>
     <w:tmpl w:val="539C0242"/>
@@ -1930,7 +2314,7 @@
       </w:rPr>
     </w:lvl>
   </w:abstractNum>
-  <w:abstractNum w:abstractNumId="1">
+  <w:abstractNum w:abstractNumId="1" w15:restartNumberingAfterBreak="0">
     <w:nsid w:val="70B765D6"/>
     <w:multiLevelType w:val="hybridMultilevel"/>
     <w:tmpl w:val="FB440782"/>
@@ -2016,7 +2400,7 @@
       </w:pPr>
     </w:lvl>
   </w:abstractNum>
-  <w:abstractNum w:abstractNumId="2">
+  <w:abstractNum w:abstractNumId="2" w15:restartNumberingAfterBreak="0">
     <w:nsid w:val="7BE975B7"/>
     <w:multiLevelType w:val="hybridMultilevel"/>
     <w:tmpl w:val="63006300"/>
@@ -2142,7 +2526,7 @@
 </file>
 
 <file path=word/styles.xml><?xml version="1.0" encoding="utf-8"?>
-<w:styles xmlns:mc="http://schemas.openxmlformats.org/markup-compatibility/2006" xmlns:r="http://schemas.openxmlformats.org/officeDocument/2006/relationships" xmlns:w="http://schemas.openxmlformats.org/wordprocessingml/2006/main" xmlns:w14="http://schemas.microsoft.com/office/word/2010/wordml" mc:Ignorable="w14">
+<w:styles xmlns:mc="http://schemas.openxmlformats.org/markup-compatibility/2006" xmlns:r="http://schemas.openxmlformats.org/officeDocument/2006/relationships" xmlns:w="http://schemas.openxmlformats.org/wordprocessingml/2006/main" xmlns:w14="http://schemas.microsoft.com/office/word/2010/wordml" xmlns:w15="http://schemas.microsoft.com/office/word/2012/wordml" xmlns:w16cid="http://schemas.microsoft.com/office/word/2016/wordml/cid" xmlns:w16se="http://schemas.microsoft.com/office/word/2015/wordml/symex" mc:Ignorable="w14 w15 w16se w16cid">
   <w:docDefaults>
     <w:rPrDefault>
       <w:rPr>
@@ -2158,154 +2542,392 @@
       </w:pPr>
     </w:pPrDefault>
   </w:docDefaults>
-  <w:latentStyles w:defLockedState="0" w:defUIPriority="99" w:defSemiHidden="1" w:defUnhideWhenUsed="1" w:defQFormat="0" w:count="267">
-    <w:lsdException w:name="Normal" w:semiHidden="0" w:uiPriority="0" w:unhideWhenUsed="0" w:qFormat="1"/>
-    <w:lsdException w:name="heading 1" w:semiHidden="0" w:uiPriority="9" w:unhideWhenUsed="0" w:qFormat="1"/>
-    <w:lsdException w:name="heading 2" w:uiPriority="9" w:qFormat="1"/>
-    <w:lsdException w:name="heading 3" w:uiPriority="9" w:qFormat="1"/>
-    <w:lsdException w:name="heading 4" w:uiPriority="9" w:qFormat="1"/>
-    <w:lsdException w:name="heading 5" w:uiPriority="9" w:qFormat="1"/>
-    <w:lsdException w:name="heading 6" w:uiPriority="9" w:qFormat="1"/>
-    <w:lsdException w:name="heading 7" w:uiPriority="9" w:qFormat="1"/>
-    <w:lsdException w:name="heading 8" w:uiPriority="9" w:qFormat="1"/>
-    <w:lsdException w:name="heading 9" w:uiPriority="9" w:qFormat="1"/>
-    <w:lsdException w:name="toc 1" w:uiPriority="39"/>
-    <w:lsdException w:name="toc 2" w:uiPriority="39"/>
-    <w:lsdException w:name="toc 3" w:uiPriority="39"/>
-    <w:lsdException w:name="toc 4" w:uiPriority="39"/>
-    <w:lsdException w:name="toc 5" w:uiPriority="39"/>
-    <w:lsdException w:name="toc 6" w:uiPriority="39"/>
-    <w:lsdException w:name="toc 7" w:uiPriority="39"/>
-    <w:lsdException w:name="toc 8" w:uiPriority="39"/>
-    <w:lsdException w:name="toc 9" w:uiPriority="39"/>
-    <w:lsdException w:name="caption" w:uiPriority="35" w:qFormat="1"/>
-    <w:lsdException w:name="Title" w:semiHidden="0" w:uiPriority="10" w:unhideWhenUsed="0" w:qFormat="1"/>
-    <w:lsdException w:name="Default Paragraph Font" w:uiPriority="1"/>
-    <w:lsdException w:name="Subtitle" w:semiHidden="0" w:uiPriority="11" w:unhideWhenUsed="0" w:qFormat="1"/>
-    <w:lsdException w:name="Strong" w:semiHidden="0" w:uiPriority="22" w:unhideWhenUsed="0" w:qFormat="1"/>
-    <w:lsdException w:name="Emphasis" w:semiHidden="0" w:uiPriority="20" w:unhideWhenUsed="0" w:qFormat="1"/>
-    <w:lsdException w:name="Table Grid" w:semiHidden="0" w:uiPriority="59" w:unhideWhenUsed="0"/>
-    <w:lsdException w:name="Placeholder Text" w:unhideWhenUsed="0"/>
-    <w:lsdException w:name="No Spacing" w:semiHidden="0" w:uiPriority="1" w:unhideWhenUsed="0" w:qFormat="1"/>
-    <w:lsdException w:name="Light Shading" w:semiHidden="0" w:uiPriority="60" w:unhideWhenUsed="0"/>
-    <w:lsdException w:name="Light List" w:semiHidden="0" w:uiPriority="61" w:unhideWhenUsed="0"/>
-    <w:lsdException w:name="Light Grid" w:semiHidden="0" w:uiPriority="62" w:unhideWhenUsed="0"/>
-    <w:lsdException w:name="Medium Shading 1" w:semiHidden="0" w:uiPriority="63" w:unhideWhenUsed="0"/>
-    <w:lsdException w:name="Medium Shading 2" w:semiHidden="0" w:uiPriority="64" w:unhideWhenUsed="0"/>
-    <w:lsdException w:name="Medium List 1" w:semiHidden="0" w:uiPriority="65" w:unhideWhenUsed="0"/>
-    <w:lsdException w:name="Medium List 2" w:semiHidden="0" w:uiPriority="66" w:unhideWhenUsed="0"/>
-    <w:lsdException w:name="Medium Grid 1" w:semiHidden="0" w:uiPriority="67" w:unhideWhenUsed="0"/>
-    <w:lsdException w:name="Medium Grid 2" w:semiHidden="0" w:uiPriority="68" w:unhideWhenUsed="0"/>
-    <w:lsdException w:name="Medium Grid 3" w:semiHidden="0" w:uiPriority="69" w:unhideWhenUsed="0"/>
-    <w:lsdException w:name="Dark List" w:semiHidden="0" w:uiPriority="70" w:unhideWhenUsed="0"/>
-    <w:lsdException w:name="Colorful Shading" w:semiHidden="0" w:uiPriority="71" w:unhideWhenUsed="0"/>
-    <w:lsdException w:name="Colorful List" w:semiHidden="0" w:uiPriority="72" w:unhideWhenUsed="0"/>
-    <w:lsdException w:name="Colorful Grid" w:semiHidden="0" w:uiPriority="73" w:unhideWhenUsed="0"/>
-    <w:lsdException w:name="Light Shading Accent 1" w:semiHidden="0" w:uiPriority="60" w:unhideWhenUsed="0"/>
-    <w:lsdException w:name="Light List Accent 1" w:semiHidden="0" w:uiPriority="61" w:unhideWhenUsed="0"/>
-    <w:lsdException w:name="Light Grid Accent 1" w:semiHidden="0" w:uiPriority="62" w:unhideWhenUsed="0"/>
-    <w:lsdException w:name="Medium Shading 1 Accent 1" w:semiHidden="0" w:uiPriority="63" w:unhideWhenUsed="0"/>
-    <w:lsdException w:name="Medium Shading 2 Accent 1" w:semiHidden="0" w:uiPriority="64" w:unhideWhenUsed="0"/>
-    <w:lsdException w:name="Medium List 1 Accent 1" w:semiHidden="0" w:uiPriority="65" w:unhideWhenUsed="0"/>
-    <w:lsdException w:name="Revision" w:unhideWhenUsed="0"/>
-    <w:lsdException w:name="List Paragraph" w:semiHidden="0" w:uiPriority="34" w:unhideWhenUsed="0" w:qFormat="1"/>
-    <w:lsdException w:name="Quote" w:semiHidden="0" w:uiPriority="29" w:unhideWhenUsed="0" w:qFormat="1"/>
-    <w:lsdException w:name="Intense Quote" w:semiHidden="0" w:uiPriority="30" w:unhideWhenUsed="0" w:qFormat="1"/>
-    <w:lsdException w:name="Medium List 2 Accent 1" w:semiHidden="0" w:uiPriority="66" w:unhideWhenUsed="0"/>
-    <w:lsdException w:name="Medium Grid 1 Accent 1" w:semiHidden="0" w:uiPriority="67" w:unhideWhenUsed="0"/>
-    <w:lsdException w:name="Medium Grid 2 Accent 1" w:semiHidden="0" w:uiPriority="68" w:unhideWhenUsed="0"/>
-    <w:lsdException w:name="Medium Grid 3 Accent 1" w:semiHidden="0" w:uiPriority="69" w:unhideWhenUsed="0"/>
-    <w:lsdException w:name="Dark List Accent 1" w:semiHidden="0" w:uiPriority="70" w:unhideWhenUsed="0"/>
-    <w:lsdException w:name="Colorful Shading Accent 1" w:semiHidden="0" w:uiPriority="71" w:unhideWhenUsed="0"/>
-    <w:lsdException w:name="Colorful List Accent 1" w:semiHidden="0" w:uiPriority="72" w:unhideWhenUsed="0"/>
-    <w:lsdException w:name="Colorful Grid Accent 1" w:semiHidden="0" w:uiPriority="73" w:unhideWhenUsed="0"/>
-    <w:lsdException w:name="Light Shading Accent 2" w:semiHidden="0" w:uiPriority="60" w:unhideWhenUsed="0"/>
-    <w:lsdException w:name="Light List Accent 2" w:semiHidden="0" w:uiPriority="61" w:unhideWhenUsed="0"/>
-    <w:lsdException w:name="Light Grid Accent 2" w:semiHidden="0" w:uiPriority="62" w:unhideWhenUsed="0"/>
-    <w:lsdException w:name="Medium Shading 1 Accent 2" w:semiHidden="0" w:uiPriority="63" w:unhideWhenUsed="0"/>
-    <w:lsdException w:name="Medium Shading 2 Accent 2" w:semiHidden="0" w:uiPriority="64" w:unhideWhenUsed="0"/>
-    <w:lsdException w:name="Medium List 1 Accent 2" w:semiHidden="0" w:uiPriority="65" w:unhideWhenUsed="0"/>
-    <w:lsdException w:name="Medium List 2 Accent 2" w:semiHidden="0" w:uiPriority="66" w:unhideWhenUsed="0"/>
-    <w:lsdException w:name="Medium Grid 1 Accent 2" w:semiHidden="0" w:uiPriority="67" w:unhideWhenUsed="0"/>
-    <w:lsdException w:name="Medium Grid 2 Accent 2" w:semiHidden="0" w:uiPriority="68" w:unhideWhenUsed="0"/>
-    <w:lsdException w:name="Medium Grid 3 Accent 2" w:semiHidden="0" w:uiPriority="69" w:unhideWhenUsed="0"/>
-    <w:lsdException w:name="Dark List Accent 2" w:semiHidden="0" w:uiPriority="70" w:unhideWhenUsed="0"/>
-    <w:lsdException w:name="Colorful Shading Accent 2" w:semiHidden="0" w:uiPriority="71" w:unhideWhenUsed="0"/>
-    <w:lsdException w:name="Colorful List Accent 2" w:semiHidden="0" w:uiPriority="72" w:unhideWhenUsed="0"/>
-    <w:lsdException w:name="Colorful Grid Accent 2" w:semiHidden="0" w:uiPriority="73" w:unhideWhenUsed="0"/>
-    <w:lsdException w:name="Light Shading Accent 3" w:semiHidden="0" w:uiPriority="60" w:unhideWhenUsed="0"/>
-    <w:lsdException w:name="Light List Accent 3" w:semiHidden="0" w:uiPriority="61" w:unhideWhenUsed="0"/>
-    <w:lsdException w:name="Light Grid Accent 3" w:semiHidden="0" w:uiPriority="62" w:unhideWhenUsed="0"/>
-    <w:lsdException w:name="Medium Shading 1 Accent 3" w:semiHidden="0" w:uiPriority="63" w:unhideWhenUsed="0"/>
-    <w:lsdException w:name="Medium Shading 2 Accent 3" w:semiHidden="0" w:uiPriority="64" w:unhideWhenUsed="0"/>
-    <w:lsdException w:name="Medium List 1 Accent 3" w:semiHidden="0" w:uiPriority="65" w:unhideWhenUsed="0"/>
-    <w:lsdException w:name="Medium List 2 Accent 3" w:semiHidden="0" w:uiPriority="66" w:unhideWhenUsed="0"/>
-    <w:lsdException w:name="Medium Grid 1 Accent 3" w:semiHidden="0" w:uiPriority="67" w:unhideWhenUsed="0"/>
-    <w:lsdException w:name="Medium Grid 2 Accent 3" w:semiHidden="0" w:uiPriority="68" w:unhideWhenUsed="0"/>
-    <w:lsdException w:name="Medium Grid 3 Accent 3" w:semiHidden="0" w:uiPriority="69" w:unhideWhenUsed="0"/>
-    <w:lsdException w:name="Dark List Accent 3" w:semiHidden="0" w:uiPriority="70" w:unhideWhenUsed="0"/>
-    <w:lsdException w:name="Colorful Shading Accent 3" w:semiHidden="0" w:uiPriority="71" w:unhideWhenUsed="0"/>
-    <w:lsdException w:name="Colorful List Accent 3" w:semiHidden="0" w:uiPriority="72" w:unhideWhenUsed="0"/>
-    <w:lsdException w:name="Colorful Grid Accent 3" w:semiHidden="0" w:uiPriority="73" w:unhideWhenUsed="0"/>
-    <w:lsdException w:name="Light Shading Accent 4" w:semiHidden="0" w:uiPriority="60" w:unhideWhenUsed="0"/>
-    <w:lsdException w:name="Light List Accent 4" w:semiHidden="0" w:uiPriority="61" w:unhideWhenUsed="0"/>
-    <w:lsdException w:name="Light Grid Accent 4" w:semiHidden="0" w:uiPriority="62" w:unhideWhenUsed="0"/>
-    <w:lsdException w:name="Medium Shading 1 Accent 4" w:semiHidden="0" w:uiPriority="63" w:unhideWhenUsed="0"/>
-    <w:lsdException w:name="Medium Shading 2 Accent 4" w:semiHidden="0" w:uiPriority="64" w:unhideWhenUsed="0"/>
-    <w:lsdException w:name="Medium List 1 Accent 4" w:semiHidden="0" w:uiPriority="65" w:unhideWhenUsed="0"/>
-    <w:lsdException w:name="Medium List 2 Accent 4" w:semiHidden="0" w:uiPriority="66" w:unhideWhenUsed="0"/>
-    <w:lsdException w:name="Medium Grid 1 Accent 4" w:semiHidden="0" w:uiPriority="67" w:unhideWhenUsed="0"/>
-    <w:lsdException w:name="Medium Grid 2 Accent 4" w:semiHidden="0" w:uiPriority="68" w:unhideWhenUsed="0"/>
-    <w:lsdException w:name="Medium Grid 3 Accent 4" w:semiHidden="0" w:uiPriority="69" w:unhideWhenUsed="0"/>
-    <w:lsdException w:name="Dark List Accent 4" w:semiHidden="0" w:uiPriority="70" w:unhideWhenUsed="0"/>
-    <w:lsdException w:name="Colorful Shading Accent 4" w:semiHidden="0" w:uiPriority="71" w:unhideWhenUsed="0"/>
-    <w:lsdException w:name="Colorful List Accent 4" w:semiHidden="0" w:uiPriority="72" w:unhideWhenUsed="0"/>
-    <w:lsdException w:name="Colorful Grid Accent 4" w:semiHidden="0" w:uiPriority="73" w:unhideWhenUsed="0"/>
-    <w:lsdException w:name="Light Shading Accent 5" w:semiHidden="0" w:uiPriority="60" w:unhideWhenUsed="0"/>
-    <w:lsdException w:name="Light List Accent 5" w:semiHidden="0" w:uiPriority="61" w:unhideWhenUsed="0"/>
-    <w:lsdException w:name="Light Grid Accent 5" w:semiHidden="0" w:uiPriority="62" w:unhideWhenUsed="0"/>
-    <w:lsdException w:name="Medium Shading 1 Accent 5" w:semiHidden="0" w:uiPriority="63" w:unhideWhenUsed="0"/>
-    <w:lsdException w:name="Medium Shading 2 Accent 5" w:semiHidden="0" w:uiPriority="64" w:unhideWhenUsed="0"/>
-    <w:lsdException w:name="Medium List 1 Accent 5" w:semiHidden="0" w:uiPriority="65" w:unhideWhenUsed="0"/>
-    <w:lsdException w:name="Medium List 2 Accent 5" w:semiHidden="0" w:uiPriority="66" w:unhideWhenUsed="0"/>
-    <w:lsdException w:name="Medium Grid 1 Accent 5" w:semiHidden="0" w:uiPriority="67" w:unhideWhenUsed="0"/>
-    <w:lsdException w:name="Medium Grid 2 Accent 5" w:semiHidden="0" w:uiPriority="68" w:unhideWhenUsed="0"/>
-    <w:lsdException w:name="Medium Grid 3 Accent 5" w:semiHidden="0" w:uiPriority="69" w:unhideWhenUsed="0"/>
-    <w:lsdException w:name="Dark List Accent 5" w:semiHidden="0" w:uiPriority="70" w:unhideWhenUsed="0"/>
-    <w:lsdException w:name="Colorful Shading Accent 5" w:semiHidden="0" w:uiPriority="71" w:unhideWhenUsed="0"/>
-    <w:lsdException w:name="Colorful List Accent 5" w:semiHidden="0" w:uiPriority="72" w:unhideWhenUsed="0"/>
-    <w:lsdException w:name="Colorful Grid Accent 5" w:semiHidden="0" w:uiPriority="73" w:unhideWhenUsed="0"/>
-    <w:lsdException w:name="Light Shading Accent 6" w:semiHidden="0" w:uiPriority="60" w:unhideWhenUsed="0"/>
-    <w:lsdException w:name="Light List Accent 6" w:semiHidden="0" w:uiPriority="61" w:unhideWhenUsed="0"/>
-    <w:lsdException w:name="Light Grid Accent 6" w:semiHidden="0" w:uiPriority="62" w:unhideWhenUsed="0"/>
-    <w:lsdException w:name="Medium Shading 1 Accent 6" w:semiHidden="0" w:uiPriority="63" w:unhideWhenUsed="0"/>
-    <w:lsdException w:name="Medium Shading 2 Accent 6" w:semiHidden="0" w:uiPriority="64" w:unhideWhenUsed="0"/>
-    <w:lsdException w:name="Medium List 1 Accent 6" w:semiHidden="0" w:uiPriority="65" w:unhideWhenUsed="0"/>
-    <w:lsdException w:name="Medium List 2 Accent 6" w:semiHidden="0" w:uiPriority="66" w:unhideWhenUsed="0"/>
-    <w:lsdException w:name="Medium Grid 1 Accent 6" w:semiHidden="0" w:uiPriority="67" w:unhideWhenUsed="0"/>
-    <w:lsdException w:name="Medium Grid 2 Accent 6" w:semiHidden="0" w:uiPriority="68" w:unhideWhenUsed="0"/>
-    <w:lsdException w:name="Medium Grid 3 Accent 6" w:semiHidden="0" w:uiPriority="69" w:unhideWhenUsed="0"/>
-    <w:lsdException w:name="Dark List Accent 6" w:semiHidden="0" w:uiPriority="70" w:unhideWhenUsed="0"/>
-    <w:lsdException w:name="Colorful Shading Accent 6" w:semiHidden="0" w:uiPriority="71" w:unhideWhenUsed="0"/>
-    <w:lsdException w:name="Colorful List Accent 6" w:semiHidden="0" w:uiPriority="72" w:unhideWhenUsed="0"/>
-    <w:lsdException w:name="Colorful Grid Accent 6" w:semiHidden="0" w:uiPriority="73" w:unhideWhenUsed="0"/>
-    <w:lsdException w:name="Subtle Emphasis" w:semiHidden="0" w:uiPriority="19" w:unhideWhenUsed="0" w:qFormat="1"/>
-    <w:lsdException w:name="Intense Emphasis" w:semiHidden="0" w:uiPriority="21" w:unhideWhenUsed="0" w:qFormat="1"/>
-    <w:lsdException w:name="Subtle Reference" w:semiHidden="0" w:uiPriority="31" w:unhideWhenUsed="0" w:qFormat="1"/>
-    <w:lsdException w:name="Intense Reference" w:semiHidden="0" w:uiPriority="32" w:unhideWhenUsed="0" w:qFormat="1"/>
-    <w:lsdException w:name="Book Title" w:semiHidden="0" w:uiPriority="33" w:unhideWhenUsed="0" w:qFormat="1"/>
-    <w:lsdException w:name="Bibliography" w:uiPriority="37"/>
-    <w:lsdException w:name="TOC Heading" w:uiPriority="39" w:qFormat="1"/>
+  <w:latentStyles w:defLockedState="0" w:defUIPriority="99" w:defSemiHidden="0" w:defUnhideWhenUsed="0" w:defQFormat="0" w:count="375">
+    <w:lsdException w:name="Normal" w:uiPriority="0" w:qFormat="1"/>
+    <w:lsdException w:name="heading 1" w:uiPriority="9" w:qFormat="1"/>
+    <w:lsdException w:name="heading 2" w:semiHidden="1" w:uiPriority="9" w:unhideWhenUsed="1" w:qFormat="1"/>
+    <w:lsdException w:name="heading 3" w:semiHidden="1" w:uiPriority="9" w:unhideWhenUsed="1" w:qFormat="1"/>
+    <w:lsdException w:name="heading 4" w:semiHidden="1" w:uiPriority="9" w:unhideWhenUsed="1" w:qFormat="1"/>
+    <w:lsdException w:name="heading 5" w:semiHidden="1" w:uiPriority="9" w:unhideWhenUsed="1" w:qFormat="1"/>
+    <w:lsdException w:name="heading 6" w:semiHidden="1" w:uiPriority="9" w:unhideWhenUsed="1" w:qFormat="1"/>
+    <w:lsdException w:name="heading 7" w:semiHidden="1" w:uiPriority="9" w:unhideWhenUsed="1" w:qFormat="1"/>
+    <w:lsdException w:name="heading 8" w:semiHidden="1" w:uiPriority="9" w:unhideWhenUsed="1" w:qFormat="1"/>
+    <w:lsdException w:name="heading 9" w:semiHidden="1" w:uiPriority="9" w:unhideWhenUsed="1" w:qFormat="1"/>
+    <w:lsdException w:name="index 1" w:semiHidden="1" w:unhideWhenUsed="1"/>
+    <w:lsdException w:name="index 2" w:semiHidden="1" w:unhideWhenUsed="1"/>
+    <w:lsdException w:name="index 3" w:semiHidden="1" w:unhideWhenUsed="1"/>
+    <w:lsdException w:name="index 4" w:semiHidden="1" w:unhideWhenUsed="1"/>
+    <w:lsdException w:name="index 5" w:semiHidden="1" w:unhideWhenUsed="1"/>
+    <w:lsdException w:name="index 6" w:semiHidden="1" w:unhideWhenUsed="1"/>
+    <w:lsdException w:name="index 7" w:semiHidden="1" w:unhideWhenUsed="1"/>
+    <w:lsdException w:name="index 8" w:semiHidden="1" w:unhideWhenUsed="1"/>
+    <w:lsdException w:name="index 9" w:semiHidden="1" w:unhideWhenUsed="1"/>
+    <w:lsdException w:name="toc 1" w:semiHidden="1" w:uiPriority="39" w:unhideWhenUsed="1"/>
+    <w:lsdException w:name="toc 2" w:semiHidden="1" w:uiPriority="39" w:unhideWhenUsed="1"/>
+    <w:lsdException w:name="toc 3" w:semiHidden="1" w:uiPriority="39" w:unhideWhenUsed="1"/>
+    <w:lsdException w:name="toc 4" w:semiHidden="1" w:uiPriority="39" w:unhideWhenUsed="1"/>
+    <w:lsdException w:name="toc 5" w:semiHidden="1" w:uiPriority="39" w:unhideWhenUsed="1"/>
+    <w:lsdException w:name="toc 6" w:semiHidden="1" w:uiPriority="39" w:unhideWhenUsed="1"/>
+    <w:lsdException w:name="toc 7" w:semiHidden="1" w:uiPriority="39" w:unhideWhenUsed="1"/>
+    <w:lsdException w:name="toc 8" w:semiHidden="1" w:uiPriority="39" w:unhideWhenUsed="1"/>
+    <w:lsdException w:name="toc 9" w:semiHidden="1" w:uiPriority="39" w:unhideWhenUsed="1"/>
+    <w:lsdException w:name="Normal Indent" w:semiHidden="1" w:unhideWhenUsed="1"/>
+    <w:lsdException w:name="footnote text" w:semiHidden="1" w:unhideWhenUsed="1"/>
+    <w:lsdException w:name="annotation text" w:semiHidden="1" w:unhideWhenUsed="1"/>
+    <w:lsdException w:name="header" w:semiHidden="1" w:unhideWhenUsed="1"/>
+    <w:lsdException w:name="footer" w:semiHidden="1" w:unhideWhenUsed="1"/>
+    <w:lsdException w:name="index heading" w:semiHidden="1" w:unhideWhenUsed="1"/>
+    <w:lsdException w:name="caption" w:semiHidden="1" w:uiPriority="35" w:unhideWhenUsed="1" w:qFormat="1"/>
+    <w:lsdException w:name="table of figures" w:semiHidden="1" w:unhideWhenUsed="1"/>
+    <w:lsdException w:name="envelope address" w:semiHidden="1" w:unhideWhenUsed="1"/>
+    <w:lsdException w:name="envelope return" w:semiHidden="1" w:unhideWhenUsed="1"/>
+    <w:lsdException w:name="footnote reference" w:semiHidden="1" w:unhideWhenUsed="1"/>
+    <w:lsdException w:name="annotation reference" w:semiHidden="1" w:unhideWhenUsed="1"/>
+    <w:lsdException w:name="line number" w:semiHidden="1" w:unhideWhenUsed="1"/>
+    <w:lsdException w:name="page number" w:semiHidden="1" w:unhideWhenUsed="1"/>
+    <w:lsdException w:name="endnote reference" w:semiHidden="1" w:unhideWhenUsed="1"/>
+    <w:lsdException w:name="endnote text" w:semiHidden="1" w:unhideWhenUsed="1"/>
+    <w:lsdException w:name="table of authorities" w:semiHidden="1" w:unhideWhenUsed="1"/>
+    <w:lsdException w:name="macro" w:semiHidden="1" w:unhideWhenUsed="1"/>
+    <w:lsdException w:name="toa heading" w:semiHidden="1" w:unhideWhenUsed="1"/>
+    <w:lsdException w:name="List" w:semiHidden="1" w:unhideWhenUsed="1"/>
+    <w:lsdException w:name="List Bullet" w:semiHidden="1" w:unhideWhenUsed="1"/>
+    <w:lsdException w:name="List Number" w:semiHidden="1" w:unhideWhenUsed="1"/>
+    <w:lsdException w:name="List 2" w:semiHidden="1" w:unhideWhenUsed="1"/>
+    <w:lsdException w:name="List 3" w:semiHidden="1" w:unhideWhenUsed="1"/>
+    <w:lsdException w:name="List 4" w:semiHidden="1" w:unhideWhenUsed="1"/>
+    <w:lsdException w:name="List 5" w:semiHidden="1" w:unhideWhenUsed="1"/>
+    <w:lsdException w:name="List Bullet 2" w:semiHidden="1" w:unhideWhenUsed="1"/>
+    <w:lsdException w:name="List Bullet 3" w:semiHidden="1" w:unhideWhenUsed="1"/>
+    <w:lsdException w:name="List Bullet 4" w:semiHidden="1" w:unhideWhenUsed="1"/>
+    <w:lsdException w:name="List Bullet 5" w:semiHidden="1" w:unhideWhenUsed="1"/>
+    <w:lsdException w:name="List Number 2" w:semiHidden="1" w:unhideWhenUsed="1"/>
+    <w:lsdException w:name="List Number 3" w:semiHidden="1" w:unhideWhenUsed="1"/>
+    <w:lsdException w:name="List Number 4" w:semiHidden="1" w:unhideWhenUsed="1"/>
+    <w:lsdException w:name="List Number 5" w:semiHidden="1" w:unhideWhenUsed="1"/>
+    <w:lsdException w:name="Title" w:uiPriority="10" w:qFormat="1"/>
+    <w:lsdException w:name="Closing" w:semiHidden="1" w:unhideWhenUsed="1"/>
+    <w:lsdException w:name="Signature" w:semiHidden="1" w:unhideWhenUsed="1"/>
+    <w:lsdException w:name="Default Paragraph Font" w:semiHidden="1" w:uiPriority="1" w:unhideWhenUsed="1"/>
+    <w:lsdException w:name="Body Text" w:semiHidden="1" w:unhideWhenUsed="1"/>
+    <w:lsdException w:name="Body Text Indent" w:semiHidden="1" w:unhideWhenUsed="1"/>
+    <w:lsdException w:name="List Continue" w:semiHidden="1" w:unhideWhenUsed="1"/>
+    <w:lsdException w:name="List Continue 2" w:semiHidden="1" w:unhideWhenUsed="1"/>
+    <w:lsdException w:name="List Continue 3" w:semiHidden="1" w:unhideWhenUsed="1"/>
+    <w:lsdException w:name="List Continue 4" w:semiHidden="1" w:unhideWhenUsed="1"/>
+    <w:lsdException w:name="List Continue 5" w:semiHidden="1" w:unhideWhenUsed="1"/>
+    <w:lsdException w:name="Message Header" w:semiHidden="1" w:unhideWhenUsed="1"/>
+    <w:lsdException w:name="Subtitle" w:uiPriority="11" w:qFormat="1"/>
+    <w:lsdException w:name="Salutation" w:semiHidden="1" w:unhideWhenUsed="1"/>
+    <w:lsdException w:name="Date" w:semiHidden="1" w:unhideWhenUsed="1"/>
+    <w:lsdException w:name="Body Text First Indent" w:semiHidden="1" w:unhideWhenUsed="1"/>
+    <w:lsdException w:name="Body Text First Indent 2" w:semiHidden="1" w:unhideWhenUsed="1"/>
+    <w:lsdException w:name="Note Heading" w:semiHidden="1" w:unhideWhenUsed="1"/>
+    <w:lsdException w:name="Body Text 2" w:semiHidden="1" w:unhideWhenUsed="1"/>
+    <w:lsdException w:name="Body Text 3" w:semiHidden="1" w:unhideWhenUsed="1"/>
+    <w:lsdException w:name="Body Text Indent 2" w:semiHidden="1" w:unhideWhenUsed="1"/>
+    <w:lsdException w:name="Body Text Indent 3" w:semiHidden="1" w:unhideWhenUsed="1"/>
+    <w:lsdException w:name="Block Text" w:semiHidden="1" w:unhideWhenUsed="1"/>
+    <w:lsdException w:name="Hyperlink" w:semiHidden="1" w:unhideWhenUsed="1"/>
+    <w:lsdException w:name="FollowedHyperlink" w:semiHidden="1" w:unhideWhenUsed="1"/>
+    <w:lsdException w:name="Strong" w:uiPriority="22" w:qFormat="1"/>
+    <w:lsdException w:name="Emphasis" w:uiPriority="20" w:qFormat="1"/>
+    <w:lsdException w:name="Document Map" w:semiHidden="1" w:unhideWhenUsed="1"/>
+    <w:lsdException w:name="Plain Text" w:semiHidden="1" w:unhideWhenUsed="1"/>
+    <w:lsdException w:name="E-mail Signature" w:semiHidden="1" w:unhideWhenUsed="1"/>
+    <w:lsdException w:name="HTML Top of Form" w:semiHidden="1" w:unhideWhenUsed="1"/>
+    <w:lsdException w:name="HTML Bottom of Form" w:semiHidden="1" w:unhideWhenUsed="1"/>
+    <w:lsdException w:name="Normal (Web)" w:semiHidden="1" w:unhideWhenUsed="1"/>
+    <w:lsdException w:name="HTML Acronym" w:semiHidden="1" w:unhideWhenUsed="1"/>
+    <w:lsdException w:name="HTML Address" w:semiHidden="1" w:unhideWhenUsed="1"/>
+    <w:lsdException w:name="HTML Cite" w:semiHidden="1" w:unhideWhenUsed="1"/>
+    <w:lsdException w:name="HTML Code" w:semiHidden="1" w:unhideWhenUsed="1"/>
+    <w:lsdException w:name="HTML Definition" w:semiHidden="1" w:unhideWhenUsed="1"/>
+    <w:lsdException w:name="HTML Keyboard" w:semiHidden="1" w:unhideWhenUsed="1"/>
+    <w:lsdException w:name="HTML Preformatted" w:semiHidden="1" w:unhideWhenUsed="1"/>
+    <w:lsdException w:name="HTML Sample" w:semiHidden="1" w:unhideWhenUsed="1"/>
+    <w:lsdException w:name="HTML Typewriter" w:semiHidden="1" w:unhideWhenUsed="1"/>
+    <w:lsdException w:name="HTML Variable" w:semiHidden="1" w:unhideWhenUsed="1"/>
+    <w:lsdException w:name="Normal Table" w:semiHidden="1" w:unhideWhenUsed="1"/>
+    <w:lsdException w:name="annotation subject" w:semiHidden="1" w:unhideWhenUsed="1"/>
+    <w:lsdException w:name="No List" w:semiHidden="1" w:unhideWhenUsed="1"/>
+    <w:lsdException w:name="Outline List 1" w:semiHidden="1" w:unhideWhenUsed="1"/>
+    <w:lsdException w:name="Outline List 2" w:semiHidden="1" w:unhideWhenUsed="1"/>
+    <w:lsdException w:name="Outline List 3" w:semiHidden="1" w:unhideWhenUsed="1"/>
+    <w:lsdException w:name="Table Simple 1" w:semiHidden="1" w:unhideWhenUsed="1"/>
+    <w:lsdException w:name="Table Simple 2" w:semiHidden="1" w:unhideWhenUsed="1"/>
+    <w:lsdException w:name="Table Simple 3" w:semiHidden="1" w:unhideWhenUsed="1"/>
+    <w:lsdException w:name="Table Classic 1" w:semiHidden="1" w:unhideWhenUsed="1"/>
+    <w:lsdException w:name="Table Classic 2" w:semiHidden="1" w:unhideWhenUsed="1"/>
+    <w:lsdException w:name="Table Classic 3" w:semiHidden="1" w:unhideWhenUsed="1"/>
+    <w:lsdException w:name="Table Classic 4" w:semiHidden="1" w:unhideWhenUsed="1"/>
+    <w:lsdException w:name="Table Colorful 1" w:semiHidden="1" w:unhideWhenUsed="1"/>
+    <w:lsdException w:name="Table Colorful 2" w:semiHidden="1" w:unhideWhenUsed="1"/>
+    <w:lsdException w:name="Table Colorful 3" w:semiHidden="1" w:unhideWhenUsed="1"/>
+    <w:lsdException w:name="Table Columns 1" w:semiHidden="1" w:unhideWhenUsed="1"/>
+    <w:lsdException w:name="Table Columns 2" w:semiHidden="1" w:unhideWhenUsed="1"/>
+    <w:lsdException w:name="Table Columns 3" w:semiHidden="1" w:unhideWhenUsed="1"/>
+    <w:lsdException w:name="Table Columns 4" w:semiHidden="1" w:unhideWhenUsed="1"/>
+    <w:lsdException w:name="Table Columns 5" w:semiHidden="1" w:unhideWhenUsed="1"/>
+    <w:lsdException w:name="Table Grid 1" w:semiHidden="1" w:unhideWhenUsed="1"/>
+    <w:lsdException w:name="Table Grid 2" w:semiHidden="1" w:unhideWhenUsed="1"/>
+    <w:lsdException w:name="Table Grid 3" w:semiHidden="1" w:unhideWhenUsed="1"/>
+    <w:lsdException w:name="Table Grid 4" w:semiHidden="1" w:unhideWhenUsed="1"/>
+    <w:lsdException w:name="Table Grid 5" w:semiHidden="1" w:unhideWhenUsed="1"/>
+    <w:lsdException w:name="Table Grid 6" w:semiHidden="1" w:unhideWhenUsed="1"/>
+    <w:lsdException w:name="Table Grid 7" w:semiHidden="1" w:unhideWhenUsed="1"/>
+    <w:lsdException w:name="Table Grid 8" w:semiHidden="1" w:unhideWhenUsed="1"/>
+    <w:lsdException w:name="Table List 1" w:semiHidden="1" w:unhideWhenUsed="1"/>
+    <w:lsdException w:name="Table List 2" w:semiHidden="1" w:unhideWhenUsed="1"/>
+    <w:lsdException w:name="Table List 3" w:semiHidden="1" w:unhideWhenUsed="1"/>
+    <w:lsdException w:name="Table List 4" w:semiHidden="1" w:unhideWhenUsed="1"/>
+    <w:lsdException w:name="Table List 5" w:semiHidden="1" w:unhideWhenUsed="1"/>
+    <w:lsdException w:name="Table List 6" w:semiHidden="1" w:unhideWhenUsed="1"/>
+    <w:lsdException w:name="Table List 7" w:semiHidden="1" w:unhideWhenUsed="1"/>
+    <w:lsdException w:name="Table List 8" w:semiHidden="1" w:unhideWhenUsed="1"/>
+    <w:lsdException w:name="Table 3D effects 1" w:semiHidden="1" w:unhideWhenUsed="1"/>
+    <w:lsdException w:name="Table 3D effects 2" w:semiHidden="1" w:unhideWhenUsed="1"/>
+    <w:lsdException w:name="Table 3D effects 3" w:semiHidden="1" w:unhideWhenUsed="1"/>
+    <w:lsdException w:name="Table Contemporary" w:semiHidden="1" w:unhideWhenUsed="1"/>
+    <w:lsdException w:name="Table Elegant" w:semiHidden="1" w:unhideWhenUsed="1"/>
+    <w:lsdException w:name="Table Professional" w:semiHidden="1" w:unhideWhenUsed="1"/>
+    <w:lsdException w:name="Table Subtle 1" w:semiHidden="1" w:unhideWhenUsed="1"/>
+    <w:lsdException w:name="Table Subtle 2" w:semiHidden="1" w:unhideWhenUsed="1"/>
+    <w:lsdException w:name="Table Web 1" w:semiHidden="1" w:unhideWhenUsed="1"/>
+    <w:lsdException w:name="Table Web 2" w:semiHidden="1" w:unhideWhenUsed="1"/>
+    <w:lsdException w:name="Table Web 3" w:semiHidden="1" w:unhideWhenUsed="1"/>
+    <w:lsdException w:name="Balloon Text" w:semiHidden="1" w:unhideWhenUsed="1"/>
+    <w:lsdException w:name="Table Grid" w:semiHidden="1" w:uiPriority="59" w:unhideWhenUsed="1"/>
+    <w:lsdException w:name="Table Theme" w:semiHidden="1" w:unhideWhenUsed="1"/>
+    <w:lsdException w:name="Placeholder Text" w:semiHidden="1"/>
+    <w:lsdException w:name="No Spacing" w:uiPriority="1" w:qFormat="1"/>
+    <w:lsdException w:name="Light Shading" w:uiPriority="60"/>
+    <w:lsdException w:name="Light List" w:uiPriority="61"/>
+    <w:lsdException w:name="Light Grid" w:uiPriority="62"/>
+    <w:lsdException w:name="Medium Shading 1" w:uiPriority="63"/>
+    <w:lsdException w:name="Medium Shading 2" w:uiPriority="64"/>
+    <w:lsdException w:name="Medium List 1" w:uiPriority="65"/>
+    <w:lsdException w:name="Medium List 2" w:uiPriority="66"/>
+    <w:lsdException w:name="Medium Grid 1" w:uiPriority="67"/>
+    <w:lsdException w:name="Medium Grid 2" w:uiPriority="68"/>
+    <w:lsdException w:name="Medium Grid 3" w:uiPriority="69"/>
+    <w:lsdException w:name="Dark List" w:uiPriority="70"/>
+    <w:lsdException w:name="Colorful Shading" w:uiPriority="71"/>
+    <w:lsdException w:name="Colorful List" w:uiPriority="72"/>
+    <w:lsdException w:name="Colorful Grid" w:uiPriority="73"/>
+    <w:lsdException w:name="Light Shading Accent 1" w:uiPriority="60"/>
+    <w:lsdException w:name="Light List Accent 1" w:uiPriority="61"/>
+    <w:lsdException w:name="Light Grid Accent 1" w:uiPriority="62"/>
+    <w:lsdException w:name="Medium Shading 1 Accent 1" w:uiPriority="63"/>
+    <w:lsdException w:name="Medium Shading 2 Accent 1" w:uiPriority="64"/>
+    <w:lsdException w:name="Medium List 1 Accent 1" w:uiPriority="65"/>
+    <w:lsdException w:name="Revision" w:semiHidden="1"/>
+    <w:lsdException w:name="List Paragraph" w:uiPriority="34" w:qFormat="1"/>
+    <w:lsdException w:name="Quote" w:uiPriority="29" w:qFormat="1"/>
+    <w:lsdException w:name="Intense Quote" w:uiPriority="30" w:qFormat="1"/>
+    <w:lsdException w:name="Medium List 2 Accent 1" w:uiPriority="66"/>
+    <w:lsdException w:name="Medium Grid 1 Accent 1" w:uiPriority="67"/>
+    <w:lsdException w:name="Medium Grid 2 Accent 1" w:uiPriority="68"/>
+    <w:lsdException w:name="Medium Grid 3 Accent 1" w:uiPriority="69"/>
+    <w:lsdException w:name="Dark List Accent 1" w:uiPriority="70"/>
+    <w:lsdException w:name="Colorful Shading Accent 1" w:uiPriority="71"/>
+    <w:lsdException w:name="Colorful List Accent 1" w:uiPriority="72"/>
+    <w:lsdException w:name="Colorful Grid Accent 1" w:uiPriority="73"/>
+    <w:lsdException w:name="Light Shading Accent 2" w:uiPriority="60"/>
+    <w:lsdException w:name="Light List Accent 2" w:uiPriority="61"/>
+    <w:lsdException w:name="Light Grid Accent 2" w:uiPriority="62"/>
+    <w:lsdException w:name="Medium Shading 1 Accent 2" w:uiPriority="63"/>
+    <w:lsdException w:name="Medium Shading 2 Accent 2" w:uiPriority="64"/>
+    <w:lsdException w:name="Medium List 1 Accent 2" w:uiPriority="65"/>
+    <w:lsdException w:name="Medium List 2 Accent 2" w:uiPriority="66"/>
+    <w:lsdException w:name="Medium Grid 1 Accent 2" w:uiPriority="67"/>
+    <w:lsdException w:name="Medium Grid 2 Accent 2" w:uiPriority="68"/>
+    <w:lsdException w:name="Medium Grid 3 Accent 2" w:uiPriority="69"/>
+    <w:lsdException w:name="Dark List Accent 2" w:uiPriority="70"/>
+    <w:lsdException w:name="Colorful Shading Accent 2" w:uiPriority="71"/>
+    <w:lsdException w:name="Colorful List Accent 2" w:uiPriority="72"/>
+    <w:lsdException w:name="Colorful Grid Accent 2" w:uiPriority="73"/>
+    <w:lsdException w:name="Light Shading Accent 3" w:uiPriority="60"/>
+    <w:lsdException w:name="Light List Accent 3" w:uiPriority="61"/>
+    <w:lsdException w:name="Light Grid Accent 3" w:uiPriority="62"/>
+    <w:lsdException w:name="Medium Shading 1 Accent 3" w:uiPriority="63"/>
+    <w:lsdException w:name="Medium Shading 2 Accent 3" w:uiPriority="64"/>
+    <w:lsdException w:name="Medium List 1 Accent 3" w:uiPriority="65"/>
+    <w:lsdException w:name="Medium List 2 Accent 3" w:uiPriority="66"/>
+    <w:lsdException w:name="Medium Grid 1 Accent 3" w:uiPriority="67"/>
+    <w:lsdException w:name="Medium Grid 2 Accent 3" w:uiPriority="68"/>
+    <w:lsdException w:name="Medium Grid 3 Accent 3" w:uiPriority="69"/>
+    <w:lsdException w:name="Dark List Accent 3" w:uiPriority="70"/>
+    <w:lsdException w:name="Colorful Shading Accent 3" w:uiPriority="71"/>
+    <w:lsdException w:name="Colorful List Accent 3" w:uiPriority="72"/>
+    <w:lsdException w:name="Colorful Grid Accent 3" w:uiPriority="73"/>
+    <w:lsdException w:name="Light Shading Accent 4" w:uiPriority="60"/>
+    <w:lsdException w:name="Light List Accent 4" w:uiPriority="61"/>
+    <w:lsdException w:name="Light Grid Accent 4" w:uiPriority="62"/>
+    <w:lsdException w:name="Medium Shading 1 Accent 4" w:uiPriority="63"/>
+    <w:lsdException w:name="Medium Shading 2 Accent 4" w:uiPriority="64"/>
+    <w:lsdException w:name="Medium List 1 Accent 4" w:uiPriority="65"/>
+    <w:lsdException w:name="Medium List 2 Accent 4" w:uiPriority="66"/>
+    <w:lsdException w:name="Medium Grid 1 Accent 4" w:uiPriority="67"/>
+    <w:lsdException w:name="Medium Grid 2 Accent 4" w:uiPriority="68"/>
+    <w:lsdException w:name="Medium Grid 3 Accent 4" w:uiPriority="69"/>
+    <w:lsdException w:name="Dark List Accent 4" w:uiPriority="70"/>
+    <w:lsdException w:name="Colorful Shading Accent 4" w:uiPriority="71"/>
+    <w:lsdException w:name="Colorful List Accent 4" w:uiPriority="72"/>
+    <w:lsdException w:name="Colorful Grid Accent 4" w:uiPriority="73"/>
+    <w:lsdException w:name="Light Shading Accent 5" w:uiPriority="60"/>
+    <w:lsdException w:name="Light List Accent 5" w:uiPriority="61"/>
+    <w:lsdException w:name="Light Grid Accent 5" w:uiPriority="62"/>
+    <w:lsdException w:name="Medium Shading 1 Accent 5" w:uiPriority="63"/>
+    <w:lsdException w:name="Medium Shading 2 Accent 5" w:uiPriority="64"/>
+    <w:lsdException w:name="Medium List 1 Accent 5" w:uiPriority="65"/>
+    <w:lsdException w:name="Medium List 2 Accent 5" w:uiPriority="66"/>
+    <w:lsdException w:name="Medium Grid 1 Accent 5" w:uiPriority="67"/>
+    <w:lsdException w:name="Medium Grid 2 Accent 5" w:uiPriority="68"/>
+    <w:lsdException w:name="Medium Grid 3 Accent 5" w:uiPriority="69"/>
+    <w:lsdException w:name="Dark List Accent 5" w:uiPriority="70"/>
+    <w:lsdException w:name="Colorful Shading Accent 5" w:uiPriority="71"/>
+    <w:lsdException w:name="Colorful List Accent 5" w:uiPriority="72"/>
+    <w:lsdException w:name="Colorful Grid Accent 5" w:uiPriority="73"/>
+    <w:lsdException w:name="Light Shading Accent 6" w:uiPriority="60"/>
+    <w:lsdException w:name="Light List Accent 6" w:uiPriority="61"/>
+    <w:lsdException w:name="Light Grid Accent 6" w:uiPriority="62"/>
+    <w:lsdException w:name="Medium Shading 1 Accent 6" w:uiPriority="63"/>
+    <w:lsdException w:name="Medium Shading 2 Accent 6" w:uiPriority="64"/>
+    <w:lsdException w:name="Medium List 1 Accent 6" w:uiPriority="65"/>
+    <w:lsdException w:name="Medium List 2 Accent 6" w:uiPriority="66"/>
+    <w:lsdException w:name="Medium Grid 1 Accent 6" w:uiPriority="67"/>
+    <w:lsdException w:name="Medium Grid 2 Accent 6" w:uiPriority="68"/>
+    <w:lsdException w:name="Medium Grid 3 Accent 6" w:uiPriority="69"/>
+    <w:lsdException w:name="Dark List Accent 6" w:uiPriority="70"/>
+    <w:lsdException w:name="Colorful Shading Accent 6" w:uiPriority="71"/>
+    <w:lsdException w:name="Colorful List Accent 6" w:uiPriority="72"/>
+    <w:lsdException w:name="Colorful Grid Accent 6" w:uiPriority="73"/>
+    <w:lsdException w:name="Subtle Emphasis" w:uiPriority="19" w:qFormat="1"/>
+    <w:lsdException w:name="Intense Emphasis" w:uiPriority="21" w:qFormat="1"/>
+    <w:lsdException w:name="Subtle Reference" w:uiPriority="31" w:qFormat="1"/>
+    <w:lsdException w:name="Intense Reference" w:uiPriority="32" w:qFormat="1"/>
+    <w:lsdException w:name="Book Title" w:uiPriority="33" w:qFormat="1"/>
+    <w:lsdException w:name="Bibliography" w:semiHidden="1" w:uiPriority="37" w:unhideWhenUsed="1"/>
+    <w:lsdException w:name="TOC Heading" w:semiHidden="1" w:uiPriority="39" w:unhideWhenUsed="1" w:qFormat="1"/>
+    <w:lsdException w:name="Plain Table 1" w:uiPriority="41"/>
+    <w:lsdException w:name="Plain Table 2" w:uiPriority="42"/>
+    <w:lsdException w:name="Plain Table 3" w:uiPriority="43"/>
+    <w:lsdException w:name="Plain Table 4" w:uiPriority="44"/>
+    <w:lsdException w:name="Plain Table 5" w:uiPriority="45"/>
+    <w:lsdException w:name="Grid Table Light" w:uiPriority="40"/>
+    <w:lsdException w:name="Grid Table 1 Light" w:uiPriority="46"/>
+    <w:lsdException w:name="Grid Table 2" w:uiPriority="47"/>
+    <w:lsdException w:name="Grid Table 3" w:uiPriority="48"/>
+    <w:lsdException w:name="Grid Table 4" w:uiPriority="49"/>
+    <w:lsdException w:name="Grid Table 5 Dark" w:uiPriority="50"/>
+    <w:lsdException w:name="Grid Table 6 Colorful" w:uiPriority="51"/>
+    <w:lsdException w:name="Grid Table 7 Colorful" w:uiPriority="52"/>
+    <w:lsdException w:name="Grid Table 1 Light Accent 1" w:uiPriority="46"/>
+    <w:lsdException w:name="Grid Table 2 Accent 1" w:uiPriority="47"/>
+    <w:lsdException w:name="Grid Table 3 Accent 1" w:uiPriority="48"/>
+    <w:lsdException w:name="Grid Table 4 Accent 1" w:uiPriority="49"/>
+    <w:lsdException w:name="Grid Table 5 Dark Accent 1" w:uiPriority="50"/>
+    <w:lsdException w:name="Grid Table 6 Colorful Accent 1" w:uiPriority="51"/>
+    <w:lsdException w:name="Grid Table 7 Colorful Accent 1" w:uiPriority="52"/>
+    <w:lsdException w:name="Grid Table 1 Light Accent 2" w:uiPriority="46"/>
+    <w:lsdException w:name="Grid Table 2 Accent 2" w:uiPriority="47"/>
+    <w:lsdException w:name="Grid Table 3 Accent 2" w:uiPriority="48"/>
+    <w:lsdException w:name="Grid Table 4 Accent 2" w:uiPriority="49"/>
+    <w:lsdException w:name="Grid Table 5 Dark Accent 2" w:uiPriority="50"/>
+    <w:lsdException w:name="Grid Table 6 Colorful Accent 2" w:uiPriority="51"/>
+    <w:lsdException w:name="Grid Table 7 Colorful Accent 2" w:uiPriority="52"/>
+    <w:lsdException w:name="Grid Table 1 Light Accent 3" w:uiPriority="46"/>
+    <w:lsdException w:name="Grid Table 2 Accent 3" w:uiPriority="47"/>
+    <w:lsdException w:name="Grid Table 3 Accent 3" w:uiPriority="48"/>
+    <w:lsdException w:name="Grid Table 4 Accent 3" w:uiPriority="49"/>
+    <w:lsdException w:name="Grid Table 5 Dark Accent 3" w:uiPriority="50"/>
+    <w:lsdException w:name="Grid Table 6 Colorful Accent 3" w:uiPriority="51"/>
+    <w:lsdException w:name="Grid Table 7 Colorful Accent 3" w:uiPriority="52"/>
+    <w:lsdException w:name="Grid Table 1 Light Accent 4" w:uiPriority="46"/>
+    <w:lsdException w:name="Grid Table 2 Accent 4" w:uiPriority="47"/>
+    <w:lsdException w:name="Grid Table 3 Accent 4" w:uiPriority="48"/>
+    <w:lsdException w:name="Grid Table 4 Accent 4" w:uiPriority="49"/>
+    <w:lsdException w:name="Grid Table 5 Dark Accent 4" w:uiPriority="50"/>
+    <w:lsdException w:name="Grid Table 6 Colorful Accent 4" w:uiPriority="51"/>
+    <w:lsdException w:name="Grid Table 7 Colorful Accent 4" w:uiPriority="52"/>
+    <w:lsdException w:name="Grid Table 1 Light Accent 5" w:uiPriority="46"/>
+    <w:lsdException w:name="Grid Table 2 Accent 5" w:uiPriority="47"/>
+    <w:lsdException w:name="Grid Table 3 Accent 5" w:uiPriority="48"/>
+    <w:lsdException w:name="Grid Table 4 Accent 5" w:uiPriority="49"/>
+    <w:lsdException w:name="Grid Table 5 Dark Accent 5" w:uiPriority="50"/>
+    <w:lsdException w:name="Grid Table 6 Colorful Accent 5" w:uiPriority="51"/>
+    <w:lsdException w:name="Grid Table 7 Colorful Accent 5" w:uiPriority="52"/>
+    <w:lsdException w:name="Grid Table 1 Light Accent 6" w:uiPriority="46"/>
+    <w:lsdException w:name="Grid Table 2 Accent 6" w:uiPriority="47"/>
+    <w:lsdException w:name="Grid Table 3 Accent 6" w:uiPriority="48"/>
+    <w:lsdException w:name="Grid Table 4 Accent 6" w:uiPriority="49"/>
+    <w:lsdException w:name="Grid Table 5 Dark Accent 6" w:uiPriority="50"/>
+    <w:lsdException w:name="Grid Table 6 Colorful Accent 6" w:uiPriority="51"/>
+    <w:lsdException w:name="Grid Table 7 Colorful Accent 6" w:uiPriority="52"/>
+    <w:lsdException w:name="List Table 1 Light" w:uiPriority="46"/>
+    <w:lsdException w:name="List Table 2" w:uiPriority="47"/>
+    <w:lsdException w:name="List Table 3" w:uiPriority="48"/>
+    <w:lsdException w:name="List Table 4" w:uiPriority="49"/>
+    <w:lsdException w:name="List Table 5 Dark" w:uiPriority="50"/>
+    <w:lsdException w:name="List Table 6 Colorful" w:uiPriority="51"/>
+    <w:lsdException w:name="List Table 7 Colorful" w:uiPriority="52"/>
+    <w:lsdException w:name="List Table 1 Light Accent 1" w:uiPriority="46"/>
+    <w:lsdException w:name="List Table 2 Accent 1" w:uiPriority="47"/>
+    <w:lsdException w:name="List Table 3 Accent 1" w:uiPriority="48"/>
+    <w:lsdException w:name="List Table 4 Accent 1" w:uiPriority="49"/>
+    <w:lsdException w:name="List Table 5 Dark Accent 1" w:uiPriority="50"/>
+    <w:lsdException w:name="List Table 6 Colorful Accent 1" w:uiPriority="51"/>
+    <w:lsdException w:name="List Table 7 Colorful Accent 1" w:uiPriority="52"/>
+    <w:lsdException w:name="List Table 1 Light Accent 2" w:uiPriority="46"/>
+    <w:lsdException w:name="List Table 2 Accent 2" w:uiPriority="47"/>
+    <w:lsdException w:name="List Table 3 Accent 2" w:uiPriority="48"/>
+    <w:lsdException w:name="List Table 4 Accent 2" w:uiPriority="49"/>
+    <w:lsdException w:name="List Table 5 Dark Accent 2" w:uiPriority="50"/>
+    <w:lsdException w:name="List Table 6 Colorful Accent 2" w:uiPriority="51"/>
+    <w:lsdException w:name="List Table 7 Colorful Accent 2" w:uiPriority="52"/>
+    <w:lsdException w:name="List Table 1 Light Accent 3" w:uiPriority="46"/>
+    <w:lsdException w:name="List Table 2 Accent 3" w:uiPriority="47"/>
+    <w:lsdException w:name="List Table 3 Accent 3" w:uiPriority="48"/>
+    <w:lsdException w:name="List Table 4 Accent 3" w:uiPriority="49"/>
+    <w:lsdException w:name="List Table 5 Dark Accent 3" w:uiPriority="50"/>
+    <w:lsdException w:name="List Table 6 Colorful Accent 3" w:uiPriority="51"/>
+    <w:lsdException w:name="List Table 7 Colorful Accent 3" w:uiPriority="52"/>
+    <w:lsdException w:name="List Table 1 Light Accent 4" w:uiPriority="46"/>
+    <w:lsdException w:name="List Table 2 Accent 4" w:uiPriority="47"/>
+    <w:lsdException w:name="List Table 3 Accent 4" w:uiPriority="48"/>
+    <w:lsdException w:name="List Table 4 Accent 4" w:uiPriority="49"/>
+    <w:lsdException w:name="List Table 5 Dark Accent 4" w:uiPriority="50"/>
+    <w:lsdException w:name="List Table 6 Colorful Accent 4" w:uiPriority="51"/>
+    <w:lsdException w:name="List Table 7 Colorful Accent 4" w:uiPriority="52"/>
+    <w:lsdException w:name="List Table 1 Light Accent 5" w:uiPriority="46"/>
+    <w:lsdException w:name="List Table 2 Accent 5" w:uiPriority="47"/>
+    <w:lsdException w:name="List Table 3 Accent 5" w:uiPriority="48"/>
+    <w:lsdException w:name="List Table 4 Accent 5" w:uiPriority="49"/>
+    <w:lsdException w:name="List Table 5 Dark Accent 5" w:uiPriority="50"/>
+    <w:lsdException w:name="List Table 6 Colorful Accent 5" w:uiPriority="51"/>
+    <w:lsdException w:name="List Table 7 Colorful Accent 5" w:uiPriority="52"/>
+    <w:lsdException w:name="List Table 1 Light Accent 6" w:uiPriority="46"/>
+    <w:lsdException w:name="List Table 2 Accent 6" w:uiPriority="47"/>
+    <w:lsdException w:name="List Table 3 Accent 6" w:uiPriority="48"/>
+    <w:lsdException w:name="List Table 4 Accent 6" w:uiPriority="49"/>
+    <w:lsdException w:name="List Table 5 Dark Accent 6" w:uiPriority="50"/>
+    <w:lsdException w:name="List Table 6 Colorful Accent 6" w:uiPriority="51"/>
+    <w:lsdException w:name="List Table 7 Colorful Accent 6" w:uiPriority="52"/>
+    <w:lsdException w:name="Mention" w:semiHidden="1" w:unhideWhenUsed="1"/>
+    <w:lsdException w:name="Smart Hyperlink" w:semiHidden="1" w:unhideWhenUsed="1"/>
+    <w:lsdException w:name="Hashtag" w:semiHidden="1" w:unhideWhenUsed="1"/>
+    <w:lsdException w:name="Unresolved Mention" w:semiHidden="1" w:unhideWhenUsed="1"/>
   </w:latentStyles>
-  <w:style w:type="paragraph" w:default="1" w:styleId="Normlny">
+  <w:style w:type="paragraph" w:default="1" w:styleId="Normalny">
     <w:name w:val="Normal"/>
     <w:qFormat/>
   </w:style>
-  <w:style w:type="paragraph" w:styleId="Nadpis1">
+  <w:style w:type="paragraph" w:styleId="Nagwek1">
     <w:name w:val="heading 1"/>
-    <w:basedOn w:val="Normlny"/>
-    <w:next w:val="Normlny"/>
-    <w:link w:val="Nadpis1Char"/>
+    <w:basedOn w:val="Normalny"/>
+    <w:next w:val="Normalny"/>
+    <w:link w:val="Nagwek1Znak"/>
     <w:uiPriority w:val="9"/>
     <w:qFormat/>
     <w:rsid w:val="00DA6605"/>
@@ -2324,13 +2946,13 @@
       <w:szCs w:val="28"/>
     </w:rPr>
   </w:style>
-  <w:style w:type="character" w:default="1" w:styleId="Predvolenpsmoodseku">
+  <w:style w:type="character" w:default="1" w:styleId="Domylnaczcionkaakapitu">
     <w:name w:val="Default Paragraph Font"/>
     <w:uiPriority w:val="1"/>
     <w:semiHidden/>
     <w:unhideWhenUsed/>
   </w:style>
-  <w:style w:type="table" w:default="1" w:styleId="Normlnatabuka">
+  <w:style w:type="table" w:default="1" w:styleId="Standardowy">
     <w:name w:val="Normal Table"/>
     <w:uiPriority w:val="99"/>
     <w:semiHidden/>
@@ -2345,16 +2967,16 @@
       </w:tblCellMar>
     </w:tblPr>
   </w:style>
-  <w:style w:type="numbering" w:default="1" w:styleId="Bezzoznamu">
+  <w:style w:type="numbering" w:default="1" w:styleId="Bezlisty">
     <w:name w:val="No List"/>
     <w:uiPriority w:val="99"/>
     <w:semiHidden/>
     <w:unhideWhenUsed/>
   </w:style>
-  <w:style w:type="character" w:customStyle="1" w:styleId="Nadpis1Char">
-    <w:name w:val="Nadpis 1 Char"/>
-    <w:basedOn w:val="Predvolenpsmoodseku"/>
-    <w:link w:val="Nadpis1"/>
+  <w:style w:type="character" w:customStyle="1" w:styleId="Nagwek1Znak">
+    <w:name w:val="Nagłówek 1 Znak"/>
+    <w:basedOn w:val="Domylnaczcionkaakapitu"/>
+    <w:link w:val="Nagwek1"/>
     <w:uiPriority w:val="9"/>
     <w:rsid w:val="00DA6605"/>
     <w:rPr>
@@ -2366,11 +2988,11 @@
       <w:szCs w:val="28"/>
     </w:rPr>
   </w:style>
-  <w:style w:type="paragraph" w:styleId="Nzov">
+  <w:style w:type="paragraph" w:styleId="Tytu">
     <w:name w:val="Title"/>
-    <w:basedOn w:val="Normlny"/>
-    <w:next w:val="Normlny"/>
-    <w:link w:val="NzovChar"/>
+    <w:basedOn w:val="Normalny"/>
+    <w:next w:val="Normalny"/>
+    <w:link w:val="TytuZnak"/>
     <w:uiPriority w:val="10"/>
     <w:qFormat/>
     <w:rsid w:val="00DA6605"/>
@@ -2390,10 +3012,10 @@
       <w:szCs w:val="52"/>
     </w:rPr>
   </w:style>
-  <w:style w:type="character" w:customStyle="1" w:styleId="NzovChar">
-    <w:name w:val="Názov Char"/>
-    <w:basedOn w:val="Predvolenpsmoodseku"/>
-    <w:link w:val="Nzov"/>
+  <w:style w:type="character" w:customStyle="1" w:styleId="TytuZnak">
+    <w:name w:val="Tytuł Znak"/>
+    <w:basedOn w:val="Domylnaczcionkaakapitu"/>
+    <w:link w:val="Tytu"/>
     <w:uiPriority w:val="10"/>
     <w:rsid w:val="00DA6605"/>
     <w:rPr>
@@ -2405,9 +3027,9 @@
       <w:szCs w:val="52"/>
     </w:rPr>
   </w:style>
-  <w:style w:type="paragraph" w:styleId="Odsekzoznamu">
+  <w:style w:type="paragraph" w:styleId="Akapitzlist">
     <w:name w:val="List Paragraph"/>
-    <w:basedOn w:val="Normlny"/>
+    <w:basedOn w:val="Normalny"/>
     <w:uiPriority w:val="34"/>
     <w:qFormat/>
     <w:rsid w:val="00DC3470"/>
@@ -2416,10 +3038,10 @@
       <w:contextualSpacing/>
     </w:pPr>
   </w:style>
-  <w:style w:type="paragraph" w:styleId="Textbubliny">
+  <w:style w:type="paragraph" w:styleId="Tekstdymka">
     <w:name w:val="Balloon Text"/>
-    <w:basedOn w:val="Normlny"/>
-    <w:link w:val="TextbublinyChar"/>
+    <w:basedOn w:val="Normalny"/>
+    <w:link w:val="TekstdymkaZnak"/>
     <w:uiPriority w:val="99"/>
     <w:semiHidden/>
     <w:unhideWhenUsed/>
@@ -2433,318 +3055,10 @@
       <w:szCs w:val="16"/>
     </w:rPr>
   </w:style>
-  <w:style w:type="character" w:customStyle="1" w:styleId="TextbublinyChar">
-    <w:name w:val="Text bubliny Char"/>
-    <w:basedOn w:val="Predvolenpsmoodseku"/>
-    <w:link w:val="Textbubliny"/>
-    <w:uiPriority w:val="99"/>
-    <w:semiHidden/>
-    <w:rsid w:val="00671C40"/>
-    <w:rPr>
-      <w:rFonts w:ascii="Tahoma" w:hAnsi="Tahoma" w:cs="Tahoma"/>
-      <w:sz w:val="16"/>
-      <w:szCs w:val="16"/>
-    </w:rPr>
-  </w:style>
-</w:styles>
-</file>
-
-<file path=word/stylesWithEffects.xml><?xml version="1.0" encoding="utf-8"?>
-<w:styles xmlns:wpc="http://schemas.microsoft.com/office/word/2010/wordprocessingCanvas" xmlns:mc="http://schemas.openxmlformats.org/markup-compatibility/2006" xmlns:o="urn:schemas-microsoft-com:office:office" xmlns:r="http://schemas.openxmlformats.org/officeDocument/2006/relationships" xmlns:m="http://schemas.openxmlformats.org/officeDocument/2006/math" xmlns:v="urn:schemas-microsoft-com:vml" xmlns:wp14="http://schemas.microsoft.com/office/word/2010/wordprocessingDrawing" xmlns:wp="http://schemas.openxmlformats.org/drawingml/2006/wordprocessingDrawing" xmlns:w10="urn:schemas-microsoft-com:office:word" xmlns:w="http://schemas.openxmlformats.org/wordprocessingml/2006/main" xmlns:w14="http://schemas.microsoft.com/office/word/2010/wordml" xmlns:wpg="http://schemas.microsoft.com/office/word/2010/wordprocessingGroup" xmlns:wpi="http://schemas.microsoft.com/office/word/2010/wordprocessingInk" xmlns:wne="http://schemas.microsoft.com/office/word/2006/wordml" xmlns:wps="http://schemas.microsoft.com/office/word/2010/wordprocessingShape" mc:Ignorable="w14 wp14">
-  <w:docDefaults>
-    <w:rPrDefault>
-      <w:rPr>
-        <w:rFonts w:asciiTheme="minorHAnsi" w:eastAsiaTheme="minorHAnsi" w:hAnsiTheme="minorHAnsi" w:cstheme="minorBidi"/>
-        <w:sz w:val="22"/>
-        <w:szCs w:val="22"/>
-        <w:lang w:val="sk-SK" w:eastAsia="en-US" w:bidi="ar-SA"/>
-      </w:rPr>
-    </w:rPrDefault>
-    <w:pPrDefault>
-      <w:pPr>
-        <w:spacing w:after="200" w:line="276" w:lineRule="auto"/>
-      </w:pPr>
-    </w:pPrDefault>
-  </w:docDefaults>
-  <w:latentStyles w:defLockedState="0" w:defUIPriority="99" w:defSemiHidden="1" w:defUnhideWhenUsed="1" w:defQFormat="0" w:count="267">
-    <w:lsdException w:name="Normal" w:semiHidden="0" w:uiPriority="0" w:unhideWhenUsed="0" w:qFormat="1"/>
-    <w:lsdException w:name="heading 1" w:semiHidden="0" w:uiPriority="9" w:unhideWhenUsed="0" w:qFormat="1"/>
-    <w:lsdException w:name="heading 2" w:uiPriority="9" w:qFormat="1"/>
-    <w:lsdException w:name="heading 3" w:uiPriority="9" w:qFormat="1"/>
-    <w:lsdException w:name="heading 4" w:uiPriority="9" w:qFormat="1"/>
-    <w:lsdException w:name="heading 5" w:uiPriority="9" w:qFormat="1"/>
-    <w:lsdException w:name="heading 6" w:uiPriority="9" w:qFormat="1"/>
-    <w:lsdException w:name="heading 7" w:uiPriority="9" w:qFormat="1"/>
-    <w:lsdException w:name="heading 8" w:uiPriority="9" w:qFormat="1"/>
-    <w:lsdException w:name="heading 9" w:uiPriority="9" w:qFormat="1"/>
-    <w:lsdException w:name="toc 1" w:uiPriority="39"/>
-    <w:lsdException w:name="toc 2" w:uiPriority="39"/>
-    <w:lsdException w:name="toc 3" w:uiPriority="39"/>
-    <w:lsdException w:name="toc 4" w:uiPriority="39"/>
-    <w:lsdException w:name="toc 5" w:uiPriority="39"/>
-    <w:lsdException w:name="toc 6" w:uiPriority="39"/>
-    <w:lsdException w:name="toc 7" w:uiPriority="39"/>
-    <w:lsdException w:name="toc 8" w:uiPriority="39"/>
-    <w:lsdException w:name="toc 9" w:uiPriority="39"/>
-    <w:lsdException w:name="caption" w:uiPriority="35" w:qFormat="1"/>
-    <w:lsdException w:name="Title" w:semiHidden="0" w:uiPriority="10" w:unhideWhenUsed="0" w:qFormat="1"/>
-    <w:lsdException w:name="Default Paragraph Font" w:uiPriority="1"/>
-    <w:lsdException w:name="Subtitle" w:semiHidden="0" w:uiPriority="11" w:unhideWhenUsed="0" w:qFormat="1"/>
-    <w:lsdException w:name="Strong" w:semiHidden="0" w:uiPriority="22" w:unhideWhenUsed="0" w:qFormat="1"/>
-    <w:lsdException w:name="Emphasis" w:semiHidden="0" w:uiPriority="20" w:unhideWhenUsed="0" w:qFormat="1"/>
-    <w:lsdException w:name="Table Grid" w:semiHidden="0" w:uiPriority="59" w:unhideWhenUsed="0"/>
-    <w:lsdException w:name="Placeholder Text" w:unhideWhenUsed="0"/>
-    <w:lsdException w:name="No Spacing" w:semiHidden="0" w:uiPriority="1" w:unhideWhenUsed="0" w:qFormat="1"/>
-    <w:lsdException w:name="Light Shading" w:semiHidden="0" w:uiPriority="60" w:unhideWhenUsed="0"/>
-    <w:lsdException w:name="Light List" w:semiHidden="0" w:uiPriority="61" w:unhideWhenUsed="0"/>
-    <w:lsdException w:name="Light Grid" w:semiHidden="0" w:uiPriority="62" w:unhideWhenUsed="0"/>
-    <w:lsdException w:name="Medium Shading 1" w:semiHidden="0" w:uiPriority="63" w:unhideWhenUsed="0"/>
-    <w:lsdException w:name="Medium Shading 2" w:semiHidden="0" w:uiPriority="64" w:unhideWhenUsed="0"/>
-    <w:lsdException w:name="Medium List 1" w:semiHidden="0" w:uiPriority="65" w:unhideWhenUsed="0"/>
-    <w:lsdException w:name="Medium List 2" w:semiHidden="0" w:uiPriority="66" w:unhideWhenUsed="0"/>
-    <w:lsdException w:name="Medium Grid 1" w:semiHidden="0" w:uiPriority="67" w:unhideWhenUsed="0"/>
-    <w:lsdException w:name="Medium Grid 2" w:semiHidden="0" w:uiPriority="68" w:unhideWhenUsed="0"/>
-    <w:lsdException w:name="Medium Grid 3" w:semiHidden="0" w:uiPriority="69" w:unhideWhenUsed="0"/>
-    <w:lsdException w:name="Dark List" w:semiHidden="0" w:uiPriority="70" w:unhideWhenUsed="0"/>
-    <w:lsdException w:name="Colorful Shading" w:semiHidden="0" w:uiPriority="71" w:unhideWhenUsed="0"/>
-    <w:lsdException w:name="Colorful List" w:semiHidden="0" w:uiPriority="72" w:unhideWhenUsed="0"/>
-    <w:lsdException w:name="Colorful Grid" w:semiHidden="0" w:uiPriority="73" w:unhideWhenUsed="0"/>
-    <w:lsdException w:name="Light Shading Accent 1" w:semiHidden="0" w:uiPriority="60" w:unhideWhenUsed="0"/>
-    <w:lsdException w:name="Light List Accent 1" w:semiHidden="0" w:uiPriority="61" w:unhideWhenUsed="0"/>
-    <w:lsdException w:name="Light Grid Accent 1" w:semiHidden="0" w:uiPriority="62" w:unhideWhenUsed="0"/>
-    <w:lsdException w:name="Medium Shading 1 Accent 1" w:semiHidden="0" w:uiPriority="63" w:unhideWhenUsed="0"/>
-    <w:lsdException w:name="Medium Shading 2 Accent 1" w:semiHidden="0" w:uiPriority="64" w:unhideWhenUsed="0"/>
-    <w:lsdException w:name="Medium List 1 Accent 1" w:semiHidden="0" w:uiPriority="65" w:unhideWhenUsed="0"/>
-    <w:lsdException w:name="Revision" w:unhideWhenUsed="0"/>
-    <w:lsdException w:name="List Paragraph" w:semiHidden="0" w:uiPriority="34" w:unhideWhenUsed="0" w:qFormat="1"/>
-    <w:lsdException w:name="Quote" w:semiHidden="0" w:uiPriority="29" w:unhideWhenUsed="0" w:qFormat="1"/>
-    <w:lsdException w:name="Intense Quote" w:semiHidden="0" w:uiPriority="30" w:unhideWhenUsed="0" w:qFormat="1"/>
-    <w:lsdException w:name="Medium List 2 Accent 1" w:semiHidden="0" w:uiPriority="66" w:unhideWhenUsed="0"/>
-    <w:lsdException w:name="Medium Grid 1 Accent 1" w:semiHidden="0" w:uiPriority="67" w:unhideWhenUsed="0"/>
-    <w:lsdException w:name="Medium Grid 2 Accent 1" w:semiHidden="0" w:uiPriority="68" w:unhideWhenUsed="0"/>
-    <w:lsdException w:name="Medium Grid 3 Accent 1" w:semiHidden="0" w:uiPriority="69" w:unhideWhenUsed="0"/>
-    <w:lsdException w:name="Dark List Accent 1" w:semiHidden="0" w:uiPriority="70" w:unhideWhenUsed="0"/>
-    <w:lsdException w:name="Colorful Shading Accent 1" w:semiHidden="0" w:uiPriority="71" w:unhideWhenUsed="0"/>
-    <w:lsdException w:name="Colorful List Accent 1" w:semiHidden="0" w:uiPriority="72" w:unhideWhenUsed="0"/>
-    <w:lsdException w:name="Colorful Grid Accent 1" w:semiHidden="0" w:uiPriority="73" w:unhideWhenUsed="0"/>
-    <w:lsdException w:name="Light Shading Accent 2" w:semiHidden="0" w:uiPriority="60" w:unhideWhenUsed="0"/>
-    <w:lsdException w:name="Light List Accent 2" w:semiHidden="0" w:uiPriority="61" w:unhideWhenUsed="0"/>
-    <w:lsdException w:name="Light Grid Accent 2" w:semiHidden="0" w:uiPriority="62" w:unhideWhenUsed="0"/>
-    <w:lsdException w:name="Medium Shading 1 Accent 2" w:semiHidden="0" w:uiPriority="63" w:unhideWhenUsed="0"/>
-    <w:lsdException w:name="Medium Shading 2 Accent 2" w:semiHidden="0" w:uiPriority="64" w:unhideWhenUsed="0"/>
-    <w:lsdException w:name="Medium List 1 Accent 2" w:semiHidden="0" w:uiPriority="65" w:unhideWhenUsed="0"/>
-    <w:lsdException w:name="Medium List 2 Accent 2" w:semiHidden="0" w:uiPriority="66" w:unhideWhenUsed="0"/>
-    <w:lsdException w:name="Medium Grid 1 Accent 2" w:semiHidden="0" w:uiPriority="67" w:unhideWhenUsed="0"/>
-    <w:lsdException w:name="Medium Grid 2 Accent 2" w:semiHidden="0" w:uiPriority="68" w:unhideWhenUsed="0"/>
-    <w:lsdException w:name="Medium Grid 3 Accent 2" w:semiHidden="0" w:uiPriority="69" w:unhideWhenUsed="0"/>
-    <w:lsdException w:name="Dark List Accent 2" w:semiHidden="0" w:uiPriority="70" w:unhideWhenUsed="0"/>
-    <w:lsdException w:name="Colorful Shading Accent 2" w:semiHidden="0" w:uiPriority="71" w:unhideWhenUsed="0"/>
-    <w:lsdException w:name="Colorful List Accent 2" w:semiHidden="0" w:uiPriority="72" w:unhideWhenUsed="0"/>
-    <w:lsdException w:name="Colorful Grid Accent 2" w:semiHidden="0" w:uiPriority="73" w:unhideWhenUsed="0"/>
-    <w:lsdException w:name="Light Shading Accent 3" w:semiHidden="0" w:uiPriority="60" w:unhideWhenUsed="0"/>
-    <w:lsdException w:name="Light List Accent 3" w:semiHidden="0" w:uiPriority="61" w:unhideWhenUsed="0"/>
-    <w:lsdException w:name="Light Grid Accent 3" w:semiHidden="0" w:uiPriority="62" w:unhideWhenUsed="0"/>
-    <w:lsdException w:name="Medium Shading 1 Accent 3" w:semiHidden="0" w:uiPriority="63" w:unhideWhenUsed="0"/>
-    <w:lsdException w:name="Medium Shading 2 Accent 3" w:semiHidden="0" w:uiPriority="64" w:unhideWhenUsed="0"/>
-    <w:lsdException w:name="Medium List 1 Accent 3" w:semiHidden="0" w:uiPriority="65" w:unhideWhenUsed="0"/>
-    <w:lsdException w:name="Medium List 2 Accent 3" w:semiHidden="0" w:uiPriority="66" w:unhideWhenUsed="0"/>
-    <w:lsdException w:name="Medium Grid 1 Accent 3" w:semiHidden="0" w:uiPriority="67" w:unhideWhenUsed="0"/>
-    <w:lsdException w:name="Medium Grid 2 Accent 3" w:semiHidden="0" w:uiPriority="68" w:unhideWhenUsed="0"/>
-    <w:lsdException w:name="Medium Grid 3 Accent 3" w:semiHidden="0" w:uiPriority="69" w:unhideWhenUsed="0"/>
-    <w:lsdException w:name="Dark List Accent 3" w:semiHidden="0" w:uiPriority="70" w:unhideWhenUsed="0"/>
-    <w:lsdException w:name="Colorful Shading Accent 3" w:semiHidden="0" w:uiPriority="71" w:unhideWhenUsed="0"/>
-    <w:lsdException w:name="Colorful List Accent 3" w:semiHidden="0" w:uiPriority="72" w:unhideWhenUsed="0"/>
-    <w:lsdException w:name="Colorful Grid Accent 3" w:semiHidden="0" w:uiPriority="73" w:unhideWhenUsed="0"/>
-    <w:lsdException w:name="Light Shading Accent 4" w:semiHidden="0" w:uiPriority="60" w:unhideWhenUsed="0"/>
-    <w:lsdException w:name="Light List Accent 4" w:semiHidden="0" w:uiPriority="61" w:unhideWhenUsed="0"/>
-    <w:lsdException w:name="Light Grid Accent 4" w:semiHidden="0" w:uiPriority="62" w:unhideWhenUsed="0"/>
-    <w:lsdException w:name="Medium Shading 1 Accent 4" w:semiHidden="0" w:uiPriority="63" w:unhideWhenUsed="0"/>
-    <w:lsdException w:name="Medium Shading 2 Accent 4" w:semiHidden="0" w:uiPriority="64" w:unhideWhenUsed="0"/>
-    <w:lsdException w:name="Medium List 1 Accent 4" w:semiHidden="0" w:uiPriority="65" w:unhideWhenUsed="0"/>
-    <w:lsdException w:name="Medium List 2 Accent 4" w:semiHidden="0" w:uiPriority="66" w:unhideWhenUsed="0"/>
-    <w:lsdException w:name="Medium Grid 1 Accent 4" w:semiHidden="0" w:uiPriority="67" w:unhideWhenUsed="0"/>
-    <w:lsdException w:name="Medium Grid 2 Accent 4" w:semiHidden="0" w:uiPriority="68" w:unhideWhenUsed="0"/>
-    <w:lsdException w:name="Medium Grid 3 Accent 4" w:semiHidden="0" w:uiPriority="69" w:unhideWhenUsed="0"/>
-    <w:lsdException w:name="Dark List Accent 4" w:semiHidden="0" w:uiPriority="70" w:unhideWhenUsed="0"/>
-    <w:lsdException w:name="Colorful Shading Accent 4" w:semiHidden="0" w:uiPriority="71" w:unhideWhenUsed="0"/>
-    <w:lsdException w:name="Colorful List Accent 4" w:semiHidden="0" w:uiPriority="72" w:unhideWhenUsed="0"/>
-    <w:lsdException w:name="Colorful Grid Accent 4" w:semiHidden="0" w:uiPriority="73" w:unhideWhenUsed="0"/>
-    <w:lsdException w:name="Light Shading Accent 5" w:semiHidden="0" w:uiPriority="60" w:unhideWhenUsed="0"/>
-    <w:lsdException w:name="Light List Accent 5" w:semiHidden="0" w:uiPriority="61" w:unhideWhenUsed="0"/>
-    <w:lsdException w:name="Light Grid Accent 5" w:semiHidden="0" w:uiPriority="62" w:unhideWhenUsed="0"/>
-    <w:lsdException w:name="Medium Shading 1 Accent 5" w:semiHidden="0" w:uiPriority="63" w:unhideWhenUsed="0"/>
-    <w:lsdException w:name="Medium Shading 2 Accent 5" w:semiHidden="0" w:uiPriority="64" w:unhideWhenUsed="0"/>
-    <w:lsdException w:name="Medium List 1 Accent 5" w:semiHidden="0" w:uiPriority="65" w:unhideWhenUsed="0"/>
-    <w:lsdException w:name="Medium List 2 Accent 5" w:semiHidden="0" w:uiPriority="66" w:unhideWhenUsed="0"/>
-    <w:lsdException w:name="Medium Grid 1 Accent 5" w:semiHidden="0" w:uiPriority="67" w:unhideWhenUsed="0"/>
-    <w:lsdException w:name="Medium Grid 2 Accent 5" w:semiHidden="0" w:uiPriority="68" w:unhideWhenUsed="0"/>
-    <w:lsdException w:name="Medium Grid 3 Accent 5" w:semiHidden="0" w:uiPriority="69" w:unhideWhenUsed="0"/>
-    <w:lsdException w:name="Dark List Accent 5" w:semiHidden="0" w:uiPriority="70" w:unhideWhenUsed="0"/>
-    <w:lsdException w:name="Colorful Shading Accent 5" w:semiHidden="0" w:uiPriority="71" w:unhideWhenUsed="0"/>
-    <w:lsdException w:name="Colorful List Accent 5" w:semiHidden="0" w:uiPriority="72" w:unhideWhenUsed="0"/>
-    <w:lsdException w:name="Colorful Grid Accent 5" w:semiHidden="0" w:uiPriority="73" w:unhideWhenUsed="0"/>
-    <w:lsdException w:name="Light Shading Accent 6" w:semiHidden="0" w:uiPriority="60" w:unhideWhenUsed="0"/>
-    <w:lsdException w:name="Light List Accent 6" w:semiHidden="0" w:uiPriority="61" w:unhideWhenUsed="0"/>
-    <w:lsdException w:name="Light Grid Accent 6" w:semiHidden="0" w:uiPriority="62" w:unhideWhenUsed="0"/>
-    <w:lsdException w:name="Medium Shading 1 Accent 6" w:semiHidden="0" w:uiPriority="63" w:unhideWhenUsed="0"/>
-    <w:lsdException w:name="Medium Shading 2 Accent 6" w:semiHidden="0" w:uiPriority="64" w:unhideWhenUsed="0"/>
-    <w:lsdException w:name="Medium List 1 Accent 6" w:semiHidden="0" w:uiPriority="65" w:unhideWhenUsed="0"/>
-    <w:lsdException w:name="Medium List 2 Accent 6" w:semiHidden="0" w:uiPriority="66" w:unhideWhenUsed="0"/>
-    <w:lsdException w:name="Medium Grid 1 Accent 6" w:semiHidden="0" w:uiPriority="67" w:unhideWhenUsed="0"/>
-    <w:lsdException w:name="Medium Grid 2 Accent 6" w:semiHidden="0" w:uiPriority="68" w:unhideWhenUsed="0"/>
-    <w:lsdException w:name="Medium Grid 3 Accent 6" w:semiHidden="0" w:uiPriority="69" w:unhideWhenUsed="0"/>
-    <w:lsdException w:name="Dark List Accent 6" w:semiHidden="0" w:uiPriority="70" w:unhideWhenUsed="0"/>
-    <w:lsdException w:name="Colorful Shading Accent 6" w:semiHidden="0" w:uiPriority="71" w:unhideWhenUsed="0"/>
-    <w:lsdException w:name="Colorful List Accent 6" w:semiHidden="0" w:uiPriority="72" w:unhideWhenUsed="0"/>
-    <w:lsdException w:name="Colorful Grid Accent 6" w:semiHidden="0" w:uiPriority="73" w:unhideWhenUsed="0"/>
-    <w:lsdException w:name="Subtle Emphasis" w:semiHidden="0" w:uiPriority="19" w:unhideWhenUsed="0" w:qFormat="1"/>
-    <w:lsdException w:name="Intense Emphasis" w:semiHidden="0" w:uiPriority="21" w:unhideWhenUsed="0" w:qFormat="1"/>
-    <w:lsdException w:name="Subtle Reference" w:semiHidden="0" w:uiPriority="31" w:unhideWhenUsed="0" w:qFormat="1"/>
-    <w:lsdException w:name="Intense Reference" w:semiHidden="0" w:uiPriority="32" w:unhideWhenUsed="0" w:qFormat="1"/>
-    <w:lsdException w:name="Book Title" w:semiHidden="0" w:uiPriority="33" w:unhideWhenUsed="0" w:qFormat="1"/>
-    <w:lsdException w:name="Bibliography" w:uiPriority="37"/>
-    <w:lsdException w:name="TOC Heading" w:uiPriority="39" w:qFormat="1"/>
-  </w:latentStyles>
-  <w:style w:type="paragraph" w:default="1" w:styleId="Normlny">
-    <w:name w:val="Normal"/>
-    <w:qFormat/>
-  </w:style>
-  <w:style w:type="paragraph" w:styleId="Nadpis1">
-    <w:name w:val="heading 1"/>
-    <w:basedOn w:val="Normlny"/>
-    <w:next w:val="Normlny"/>
-    <w:link w:val="Nadpis1Char"/>
-    <w:uiPriority w:val="9"/>
-    <w:qFormat/>
-    <w:rsid w:val="00DA6605"/>
-    <w:pPr>
-      <w:keepNext/>
-      <w:keepLines/>
-      <w:spacing w:before="480" w:after="0"/>
-      <w:outlineLvl w:val="0"/>
-    </w:pPr>
-    <w:rPr>
-      <w:rFonts w:asciiTheme="majorHAnsi" w:eastAsiaTheme="majorEastAsia" w:hAnsiTheme="majorHAnsi" w:cstheme="majorBidi"/>
-      <w:b/>
-      <w:bCs/>
-      <w:color w:val="365F91" w:themeColor="accent1" w:themeShade="BF"/>
-      <w:sz w:val="28"/>
-      <w:szCs w:val="28"/>
-    </w:rPr>
-  </w:style>
-  <w:style w:type="character" w:default="1" w:styleId="Predvolenpsmoodseku">
-    <w:name w:val="Default Paragraph Font"/>
-    <w:uiPriority w:val="1"/>
-    <w:semiHidden/>
-    <w:unhideWhenUsed/>
-  </w:style>
-  <w:style w:type="table" w:default="1" w:styleId="Normlnatabuka">
-    <w:name w:val="Normal Table"/>
-    <w:uiPriority w:val="99"/>
-    <w:semiHidden/>
-    <w:unhideWhenUsed/>
-    <w:tblPr>
-      <w:tblInd w:w="0" w:type="dxa"/>
-      <w:tblCellMar>
-        <w:top w:w="0" w:type="dxa"/>
-        <w:left w:w="108" w:type="dxa"/>
-        <w:bottom w:w="0" w:type="dxa"/>
-        <w:right w:w="108" w:type="dxa"/>
-      </w:tblCellMar>
-    </w:tblPr>
-  </w:style>
-  <w:style w:type="numbering" w:default="1" w:styleId="Bezzoznamu">
-    <w:name w:val="No List"/>
-    <w:uiPriority w:val="99"/>
-    <w:semiHidden/>
-    <w:unhideWhenUsed/>
-  </w:style>
-  <w:style w:type="character" w:customStyle="1" w:styleId="Nadpis1Char">
-    <w:name w:val="Nadpis 1 Char"/>
-    <w:basedOn w:val="Predvolenpsmoodseku"/>
-    <w:link w:val="Nadpis1"/>
-    <w:uiPriority w:val="9"/>
-    <w:rsid w:val="00DA6605"/>
-    <w:rPr>
-      <w:rFonts w:asciiTheme="majorHAnsi" w:eastAsiaTheme="majorEastAsia" w:hAnsiTheme="majorHAnsi" w:cstheme="majorBidi"/>
-      <w:b/>
-      <w:bCs/>
-      <w:color w:val="365F91" w:themeColor="accent1" w:themeShade="BF"/>
-      <w:sz w:val="28"/>
-      <w:szCs w:val="28"/>
-    </w:rPr>
-  </w:style>
-  <w:style w:type="paragraph" w:styleId="Nzov">
-    <w:name w:val="Title"/>
-    <w:basedOn w:val="Normlny"/>
-    <w:next w:val="Normlny"/>
-    <w:link w:val="NzovChar"/>
-    <w:uiPriority w:val="10"/>
-    <w:qFormat/>
-    <w:rsid w:val="00DA6605"/>
-    <w:pPr>
-      <w:pBdr>
-        <w:bottom w:val="single" w:sz="8" w:space="4" w:color="4F81BD" w:themeColor="accent1"/>
-      </w:pBdr>
-      <w:spacing w:after="300" w:line="240" w:lineRule="auto"/>
-      <w:contextualSpacing/>
-    </w:pPr>
-    <w:rPr>
-      <w:rFonts w:asciiTheme="majorHAnsi" w:eastAsiaTheme="majorEastAsia" w:hAnsiTheme="majorHAnsi" w:cstheme="majorBidi"/>
-      <w:color w:val="17365D" w:themeColor="text2" w:themeShade="BF"/>
-      <w:spacing w:val="5"/>
-      <w:kern w:val="28"/>
-      <w:sz w:val="52"/>
-      <w:szCs w:val="52"/>
-    </w:rPr>
-  </w:style>
-  <w:style w:type="character" w:customStyle="1" w:styleId="NzovChar">
-    <w:name w:val="Názov Char"/>
-    <w:basedOn w:val="Predvolenpsmoodseku"/>
-    <w:link w:val="Nzov"/>
-    <w:uiPriority w:val="10"/>
-    <w:rsid w:val="00DA6605"/>
-    <w:rPr>
-      <w:rFonts w:asciiTheme="majorHAnsi" w:eastAsiaTheme="majorEastAsia" w:hAnsiTheme="majorHAnsi" w:cstheme="majorBidi"/>
-      <w:color w:val="17365D" w:themeColor="text2" w:themeShade="BF"/>
-      <w:spacing w:val="5"/>
-      <w:kern w:val="28"/>
-      <w:sz w:val="52"/>
-      <w:szCs w:val="52"/>
-    </w:rPr>
-  </w:style>
-  <w:style w:type="paragraph" w:styleId="Odsekzoznamu">
-    <w:name w:val="List Paragraph"/>
-    <w:basedOn w:val="Normlny"/>
-    <w:uiPriority w:val="34"/>
-    <w:qFormat/>
-    <w:rsid w:val="00DC3470"/>
-    <w:pPr>
-      <w:ind w:left="720"/>
-      <w:contextualSpacing/>
-    </w:pPr>
-  </w:style>
-  <w:style w:type="paragraph" w:styleId="Textbubliny">
-    <w:name w:val="Balloon Text"/>
-    <w:basedOn w:val="Normlny"/>
-    <w:link w:val="TextbublinyChar"/>
-    <w:uiPriority w:val="99"/>
-    <w:semiHidden/>
-    <w:unhideWhenUsed/>
-    <w:rsid w:val="00671C40"/>
-    <w:pPr>
-      <w:spacing w:after="0" w:line="240" w:lineRule="auto"/>
-    </w:pPr>
-    <w:rPr>
-      <w:rFonts w:ascii="Tahoma" w:hAnsi="Tahoma" w:cs="Tahoma"/>
-      <w:sz w:val="16"/>
-      <w:szCs w:val="16"/>
-    </w:rPr>
-  </w:style>
-  <w:style w:type="character" w:customStyle="1" w:styleId="TextbublinyChar">
-    <w:name w:val="Text bubliny Char"/>
-    <w:basedOn w:val="Predvolenpsmoodseku"/>
-    <w:link w:val="Textbubliny"/>
+  <w:style w:type="character" w:customStyle="1" w:styleId="TekstdymkaZnak">
+    <w:name w:val="Tekst dymka Znak"/>
+    <w:basedOn w:val="Domylnaczcionkaakapitu"/>
+    <w:link w:val="Tekstdymka"/>
     <w:uiPriority w:val="99"/>
     <w:semiHidden/>
     <w:rsid w:val="00671C40"/>
@@ -3047,7 +3361,7 @@
 </file>
 
 <file path=customXml/itemProps1.xml><?xml version="1.0" encoding="utf-8"?>
-<ds:datastoreItem xmlns:ds="http://schemas.openxmlformats.org/officeDocument/2006/customXml" ds:itemID="{25782355-6429-41C3-BC2E-9680BD0879C7}">
+<ds:datastoreItem xmlns:ds="http://schemas.openxmlformats.org/officeDocument/2006/customXml" ds:itemID="{F8AFBBF2-D90F-41B8-A634-FF616453E27B}">
   <ds:schemaRefs>
     <ds:schemaRef ds:uri="http://schemas.openxmlformats.org/officeDocument/2006/bibliography"/>
   </ds:schemaRefs>

</xml_diff>